<commit_message>
Hometask for Module 3 - CI with Jenkins, version2
</commit_message>
<xml_diff>
--- a/Module3/Artiom Halavach - HomeTask3.docx
+++ b/Module3/Artiom Halavach - HomeTask3.docx
@@ -7,15 +7,7 @@
         <w:t>The key moments of the job configuration</w:t>
       </w:r>
       <w:r>
-        <w:t xml:space="preserve"> (AC – 3</w:t>
-      </w:r>
-      <w:proofErr w:type="gramStart"/>
-      <w:r>
-        <w:t>,4</w:t>
-      </w:r>
-      <w:proofErr w:type="gramEnd"/>
-      <w:r>
-        <w:t>)</w:t>
+        <w:t xml:space="preserve"> (AC – 3,4)</w:t>
       </w:r>
       <w:r>
         <w:t>:</w:t>
@@ -32,10 +24,7 @@
         <w:jc w:val="both"/>
       </w:pPr>
       <w:r>
-        <w:t>Jenkins server has been set up on local or remote machine with default port 8081</w:t>
-      </w:r>
-      <w:r>
-        <w:t xml:space="preserve"> (AC - 1)</w:t>
+        <w:t>Jenkins server has been set up on local or remote machine with default port 8081 (AC - 1)</w:t>
       </w:r>
     </w:p>
     <w:p>
@@ -54,13 +43,7 @@
         <w:rPr>
           <w:rFonts w:ascii="Source Sans Pro" w:hAnsi="Source Sans Pro"/>
         </w:rPr>
-        <w:t>Job should run on slave only</w:t>
-      </w:r>
-      <w:r>
-        <w:rPr>
-          <w:rFonts w:ascii="Source Sans Pro" w:hAnsi="Source Sans Pro"/>
-        </w:rPr>
-        <w:t xml:space="preserve"> (</w:t>
+        <w:t>Job should run on slave only (</w:t>
       </w:r>
       <w:r>
         <w:rPr>
@@ -119,15 +102,7 @@
     </w:p>
     <w:p>
       <w:r>
-        <w:t xml:space="preserve">Slave </w:t>
-      </w:r>
-      <w:proofErr w:type="gramStart"/>
-      <w:r>
-        <w:t>was created</w:t>
-      </w:r>
-      <w:proofErr w:type="gramEnd"/>
-      <w:r>
-        <w:t xml:space="preserve"> (AC - 2):</w:t>
+        <w:t>Slave was created (AC - 2):</w:t>
       </w:r>
     </w:p>
     <w:p>
@@ -323,8 +298,6 @@
       </w:r>
     </w:p>
     <w:p>
-      <w:bookmarkStart w:id="0" w:name="_GoBack"/>
-      <w:bookmarkEnd w:id="0"/>
       <w:r>
         <w:lastRenderedPageBreak/>
         <w:t>LOG:</w:t>
@@ -377,20 +350,8 @@
             <w:szCs w:val="23"/>
             <w:u w:val="single"/>
           </w:rPr>
-          <w:t xml:space="preserve">Artsiom </w:t>
+          <w:t>Artsiom Halavach</w:t>
         </w:r>
-        <w:proofErr w:type="spellStart"/>
-        <w:r>
-          <w:rPr>
-            <w:rFonts w:ascii="Courier New" w:eastAsia="Times New Roman" w:hAnsi="Courier New" w:cs="Courier New"/>
-            <w:color w:val="5C3566"/>
-            <w:sz w:val="23"/>
-            <w:szCs w:val="23"/>
-            <w:u w:val="single"/>
-          </w:rPr>
-          <w:t>Halavach</w:t>
-        </w:r>
-        <w:proofErr w:type="spellEnd"/>
       </w:hyperlink>
     </w:p>
     <w:p>
@@ -431,7 +392,6 @@
         <w:t xml:space="preserve">Building remotely on </w:t>
       </w:r>
       <w:hyperlink r:id="rId11" w:history="1">
-        <w:proofErr w:type="spellStart"/>
         <w:r>
           <w:rPr>
             <w:rFonts w:ascii="Courier New" w:eastAsia="Times New Roman" w:hAnsi="Courier New" w:cs="Courier New"/>
@@ -442,7 +402,6 @@
           </w:rPr>
           <w:t>AlexSlave</w:t>
         </w:r>
-        <w:proofErr w:type="spellEnd"/>
       </w:hyperlink>
       <w:r>
         <w:rPr>
@@ -489,27 +448,7 @@
           <w:sz w:val="23"/>
           <w:szCs w:val="23"/>
         </w:rPr>
-        <w:t xml:space="preserve">Cloning the remote </w:t>
-      </w:r>
-      <w:proofErr w:type="spellStart"/>
-      <w:r>
-        <w:rPr>
-          <w:rFonts w:ascii="Courier New" w:eastAsia="Times New Roman" w:hAnsi="Courier New" w:cs="Courier New"/>
-          <w:color w:val="333333"/>
-          <w:sz w:val="23"/>
-          <w:szCs w:val="23"/>
-        </w:rPr>
-        <w:t>Git</w:t>
-      </w:r>
-      <w:proofErr w:type="spellEnd"/>
-      <w:r>
-        <w:rPr>
-          <w:rFonts w:ascii="Courier New" w:eastAsia="Times New Roman" w:hAnsi="Courier New" w:cs="Courier New"/>
-          <w:color w:val="333333"/>
-          <w:sz w:val="23"/>
-          <w:szCs w:val="23"/>
-        </w:rPr>
-        <w:t xml:space="preserve"> repository</w:t>
+        <w:t>Cloning the remote Git repository</w:t>
       </w:r>
     </w:p>
     <w:p>
@@ -597,67 +536,7 @@
           <w:sz w:val="23"/>
           <w:szCs w:val="23"/>
         </w:rPr>
-        <w:t xml:space="preserve"> &gt; c:\Program Files\</w:t>
-      </w:r>
-      <w:proofErr w:type="spellStart"/>
-      <w:r>
-        <w:rPr>
-          <w:rFonts w:ascii="Courier New" w:eastAsia="Times New Roman" w:hAnsi="Courier New" w:cs="Courier New"/>
-          <w:color w:val="333333"/>
-          <w:sz w:val="23"/>
-          <w:szCs w:val="23"/>
-        </w:rPr>
-        <w:t>Git</w:t>
-      </w:r>
-      <w:proofErr w:type="spellEnd"/>
-      <w:r>
-        <w:rPr>
-          <w:rFonts w:ascii="Courier New" w:eastAsia="Times New Roman" w:hAnsi="Courier New" w:cs="Courier New"/>
-          <w:color w:val="333333"/>
-          <w:sz w:val="23"/>
-          <w:szCs w:val="23"/>
-        </w:rPr>
-        <w:t>\</w:t>
-      </w:r>
-      <w:proofErr w:type="spellStart"/>
-      <w:r>
-        <w:rPr>
-          <w:rFonts w:ascii="Courier New" w:eastAsia="Times New Roman" w:hAnsi="Courier New" w:cs="Courier New"/>
-          <w:color w:val="333333"/>
-          <w:sz w:val="23"/>
-          <w:szCs w:val="23"/>
-        </w:rPr>
-        <w:t>cmd</w:t>
-      </w:r>
-      <w:proofErr w:type="spellEnd"/>
-      <w:r>
-        <w:rPr>
-          <w:rFonts w:ascii="Courier New" w:eastAsia="Times New Roman" w:hAnsi="Courier New" w:cs="Courier New"/>
-          <w:color w:val="333333"/>
-          <w:sz w:val="23"/>
-          <w:szCs w:val="23"/>
-        </w:rPr>
-        <w:t xml:space="preserve">\git.exe </w:t>
-      </w:r>
-      <w:proofErr w:type="spellStart"/>
-      <w:r>
-        <w:rPr>
-          <w:rFonts w:ascii="Courier New" w:eastAsia="Times New Roman" w:hAnsi="Courier New" w:cs="Courier New"/>
-          <w:color w:val="333333"/>
-          <w:sz w:val="23"/>
-          <w:szCs w:val="23"/>
-        </w:rPr>
-        <w:t>init</w:t>
-      </w:r>
-      <w:proofErr w:type="spellEnd"/>
-      <w:r>
-        <w:rPr>
-          <w:rFonts w:ascii="Courier New" w:eastAsia="Times New Roman" w:hAnsi="Courier New" w:cs="Courier New"/>
-          <w:color w:val="333333"/>
-          <w:sz w:val="23"/>
-          <w:szCs w:val="23"/>
-        </w:rPr>
-        <w:t xml:space="preserve"> d:\Work\jenkins_test\workspace\helloci # timeout=10</w:t>
+        <w:t xml:space="preserve"> &gt; c:\Program Files\Git\cmd\git.exe init d:\Work\jenkins_test\workspace\helloci # timeout=10</w:t>
       </w:r>
     </w:p>
     <w:p>
@@ -745,174 +624,83 @@
           <w:sz w:val="23"/>
           <w:szCs w:val="23"/>
         </w:rPr>
-        <w:t xml:space="preserve"> &gt; c:\Program Files\</w:t>
-      </w:r>
-      <w:proofErr w:type="spellStart"/>
-      <w:r>
-        <w:rPr>
-          <w:rFonts w:ascii="Courier New" w:eastAsia="Times New Roman" w:hAnsi="Courier New" w:cs="Courier New"/>
-          <w:color w:val="333333"/>
-          <w:sz w:val="23"/>
-          <w:szCs w:val="23"/>
-        </w:rPr>
-        <w:t>Git</w:t>
-      </w:r>
-      <w:proofErr w:type="spellEnd"/>
-      <w:r>
-        <w:rPr>
-          <w:rFonts w:ascii="Courier New" w:eastAsia="Times New Roman" w:hAnsi="Courier New" w:cs="Courier New"/>
-          <w:color w:val="333333"/>
-          <w:sz w:val="23"/>
-          <w:szCs w:val="23"/>
-        </w:rPr>
-        <w:t>\</w:t>
-      </w:r>
-      <w:proofErr w:type="spellStart"/>
-      <w:r>
-        <w:rPr>
-          <w:rFonts w:ascii="Courier New" w:eastAsia="Times New Roman" w:hAnsi="Courier New" w:cs="Courier New"/>
-          <w:color w:val="333333"/>
-          <w:sz w:val="23"/>
-          <w:szCs w:val="23"/>
-        </w:rPr>
-        <w:t>cmd</w:t>
-      </w:r>
-      <w:proofErr w:type="spellEnd"/>
-      <w:r>
-        <w:rPr>
-          <w:rFonts w:ascii="Courier New" w:eastAsia="Times New Roman" w:hAnsi="Courier New" w:cs="Courier New"/>
-          <w:color w:val="333333"/>
-          <w:sz w:val="23"/>
-          <w:szCs w:val="23"/>
-        </w:rPr>
-        <w:t>\git.exe --version # timeout=10</w:t>
-      </w:r>
-    </w:p>
-    <w:p>
-      <w:pPr>
-        <w:tabs>
-          <w:tab w:val="left" w:pos="916"/>
-          <w:tab w:val="left" w:pos="1832"/>
-          <w:tab w:val="left" w:pos="2748"/>
-          <w:tab w:val="left" w:pos="3664"/>
-          <w:tab w:val="left" w:pos="4580"/>
-          <w:tab w:val="left" w:pos="5496"/>
-          <w:tab w:val="left" w:pos="6412"/>
-          <w:tab w:val="left" w:pos="7328"/>
-          <w:tab w:val="left" w:pos="8244"/>
-          <w:tab w:val="left" w:pos="9160"/>
-          <w:tab w:val="left" w:pos="10076"/>
-          <w:tab w:val="left" w:pos="10992"/>
-          <w:tab w:val="left" w:pos="11908"/>
-          <w:tab w:val="left" w:pos="12824"/>
-          <w:tab w:val="left" w:pos="13740"/>
-          <w:tab w:val="left" w:pos="14656"/>
-        </w:tabs>
-        <w:spacing w:after="0" w:line="240" w:lineRule="auto"/>
-        <w:rPr>
-          <w:rFonts w:ascii="Courier New" w:eastAsia="Times New Roman" w:hAnsi="Courier New" w:cs="Courier New"/>
-          <w:color w:val="333333"/>
-          <w:sz w:val="23"/>
-          <w:szCs w:val="23"/>
-        </w:rPr>
-      </w:pPr>
-      <w:proofErr w:type="gramStart"/>
-      <w:r>
-        <w:rPr>
-          <w:rFonts w:ascii="Courier New" w:eastAsia="Times New Roman" w:hAnsi="Courier New" w:cs="Courier New"/>
-          <w:color w:val="333333"/>
-          <w:sz w:val="23"/>
-          <w:szCs w:val="23"/>
-        </w:rPr>
-        <w:t>using</w:t>
-      </w:r>
-      <w:proofErr w:type="gramEnd"/>
-      <w:r>
-        <w:rPr>
-          <w:rFonts w:ascii="Courier New" w:eastAsia="Times New Roman" w:hAnsi="Courier New" w:cs="Courier New"/>
-          <w:color w:val="333333"/>
-          <w:sz w:val="23"/>
-          <w:szCs w:val="23"/>
-        </w:rPr>
-        <w:t xml:space="preserve"> GIT_ASKPASS to set credentials </w:t>
-      </w:r>
-    </w:p>
-    <w:p>
-      <w:pPr>
-        <w:tabs>
-          <w:tab w:val="left" w:pos="916"/>
-          <w:tab w:val="left" w:pos="1832"/>
-          <w:tab w:val="left" w:pos="2748"/>
-          <w:tab w:val="left" w:pos="3664"/>
-          <w:tab w:val="left" w:pos="4580"/>
-          <w:tab w:val="left" w:pos="5496"/>
-          <w:tab w:val="left" w:pos="6412"/>
-          <w:tab w:val="left" w:pos="7328"/>
-          <w:tab w:val="left" w:pos="8244"/>
-          <w:tab w:val="left" w:pos="9160"/>
-          <w:tab w:val="left" w:pos="10076"/>
-          <w:tab w:val="left" w:pos="10992"/>
-          <w:tab w:val="left" w:pos="11908"/>
-          <w:tab w:val="left" w:pos="12824"/>
-          <w:tab w:val="left" w:pos="13740"/>
-          <w:tab w:val="left" w:pos="14656"/>
-        </w:tabs>
-        <w:spacing w:after="0" w:line="240" w:lineRule="auto"/>
-        <w:rPr>
-          <w:rFonts w:ascii="Courier New" w:eastAsia="Times New Roman" w:hAnsi="Courier New" w:cs="Courier New"/>
-          <w:color w:val="333333"/>
-          <w:sz w:val="23"/>
-          <w:szCs w:val="23"/>
-        </w:rPr>
-      </w:pPr>
-      <w:r>
-        <w:rPr>
-          <w:rFonts w:ascii="Courier New" w:eastAsia="Times New Roman" w:hAnsi="Courier New" w:cs="Courier New"/>
-          <w:color w:val="333333"/>
-          <w:sz w:val="23"/>
-          <w:szCs w:val="23"/>
-        </w:rPr>
-        <w:t xml:space="preserve"> &gt; c:\Program Files\</w:t>
-      </w:r>
-      <w:proofErr w:type="spellStart"/>
-      <w:r>
-        <w:rPr>
-          <w:rFonts w:ascii="Courier New" w:eastAsia="Times New Roman" w:hAnsi="Courier New" w:cs="Courier New"/>
-          <w:color w:val="333333"/>
-          <w:sz w:val="23"/>
-          <w:szCs w:val="23"/>
-        </w:rPr>
-        <w:t>Git</w:t>
-      </w:r>
-      <w:proofErr w:type="spellEnd"/>
-      <w:r>
-        <w:rPr>
-          <w:rFonts w:ascii="Courier New" w:eastAsia="Times New Roman" w:hAnsi="Courier New" w:cs="Courier New"/>
-          <w:color w:val="333333"/>
-          <w:sz w:val="23"/>
-          <w:szCs w:val="23"/>
-        </w:rPr>
-        <w:t>\</w:t>
-      </w:r>
-      <w:proofErr w:type="spellStart"/>
-      <w:r>
-        <w:rPr>
-          <w:rFonts w:ascii="Courier New" w:eastAsia="Times New Roman" w:hAnsi="Courier New" w:cs="Courier New"/>
-          <w:color w:val="333333"/>
-          <w:sz w:val="23"/>
-          <w:szCs w:val="23"/>
-        </w:rPr>
-        <w:t>cmd</w:t>
-      </w:r>
-      <w:proofErr w:type="spellEnd"/>
-      <w:r>
-        <w:rPr>
-          <w:rFonts w:ascii="Courier New" w:eastAsia="Times New Roman" w:hAnsi="Courier New" w:cs="Courier New"/>
-          <w:color w:val="333333"/>
-          <w:sz w:val="23"/>
-          <w:szCs w:val="23"/>
-        </w:rPr>
-        <w:t xml:space="preserve">\git.exe fetch --tags --progress </w:t>
+        <w:t xml:space="preserve"> &gt; c:\Program Files\Git\cmd\git.exe --version # timeout=10</w:t>
+      </w:r>
+    </w:p>
+    <w:p>
+      <w:pPr>
+        <w:tabs>
+          <w:tab w:val="left" w:pos="916"/>
+          <w:tab w:val="left" w:pos="1832"/>
+          <w:tab w:val="left" w:pos="2748"/>
+          <w:tab w:val="left" w:pos="3664"/>
+          <w:tab w:val="left" w:pos="4580"/>
+          <w:tab w:val="left" w:pos="5496"/>
+          <w:tab w:val="left" w:pos="6412"/>
+          <w:tab w:val="left" w:pos="7328"/>
+          <w:tab w:val="left" w:pos="8244"/>
+          <w:tab w:val="left" w:pos="9160"/>
+          <w:tab w:val="left" w:pos="10076"/>
+          <w:tab w:val="left" w:pos="10992"/>
+          <w:tab w:val="left" w:pos="11908"/>
+          <w:tab w:val="left" w:pos="12824"/>
+          <w:tab w:val="left" w:pos="13740"/>
+          <w:tab w:val="left" w:pos="14656"/>
+        </w:tabs>
+        <w:spacing w:after="0" w:line="240" w:lineRule="auto"/>
+        <w:rPr>
+          <w:rFonts w:ascii="Courier New" w:eastAsia="Times New Roman" w:hAnsi="Courier New" w:cs="Courier New"/>
+          <w:color w:val="333333"/>
+          <w:sz w:val="23"/>
+          <w:szCs w:val="23"/>
+        </w:rPr>
+      </w:pPr>
+      <w:r>
+        <w:rPr>
+          <w:rFonts w:ascii="Courier New" w:eastAsia="Times New Roman" w:hAnsi="Courier New" w:cs="Courier New"/>
+          <w:color w:val="333333"/>
+          <w:sz w:val="23"/>
+          <w:szCs w:val="23"/>
+        </w:rPr>
+        <w:t xml:space="preserve">using GIT_ASKPASS to set credentials </w:t>
+      </w:r>
+    </w:p>
+    <w:p>
+      <w:pPr>
+        <w:tabs>
+          <w:tab w:val="left" w:pos="916"/>
+          <w:tab w:val="left" w:pos="1832"/>
+          <w:tab w:val="left" w:pos="2748"/>
+          <w:tab w:val="left" w:pos="3664"/>
+          <w:tab w:val="left" w:pos="4580"/>
+          <w:tab w:val="left" w:pos="5496"/>
+          <w:tab w:val="left" w:pos="6412"/>
+          <w:tab w:val="left" w:pos="7328"/>
+          <w:tab w:val="left" w:pos="8244"/>
+          <w:tab w:val="left" w:pos="9160"/>
+          <w:tab w:val="left" w:pos="10076"/>
+          <w:tab w:val="left" w:pos="10992"/>
+          <w:tab w:val="left" w:pos="11908"/>
+          <w:tab w:val="left" w:pos="12824"/>
+          <w:tab w:val="left" w:pos="13740"/>
+          <w:tab w:val="left" w:pos="14656"/>
+        </w:tabs>
+        <w:spacing w:after="0" w:line="240" w:lineRule="auto"/>
+        <w:rPr>
+          <w:rFonts w:ascii="Courier New" w:eastAsia="Times New Roman" w:hAnsi="Courier New" w:cs="Courier New"/>
+          <w:color w:val="333333"/>
+          <w:sz w:val="23"/>
+          <w:szCs w:val="23"/>
+        </w:rPr>
+      </w:pPr>
+      <w:r>
+        <w:rPr>
+          <w:rFonts w:ascii="Courier New" w:eastAsia="Times New Roman" w:hAnsi="Courier New" w:cs="Courier New"/>
+          <w:color w:val="333333"/>
+          <w:sz w:val="23"/>
+          <w:szCs w:val="23"/>
+        </w:rPr>
+        <w:t xml:space="preserve"> &gt; c:\Program Files\Git\cmd\git.exe fetch --tags --progress </w:t>
       </w:r>
       <w:hyperlink r:id="rId14" w:history="1">
         <w:r>
@@ -933,125 +721,45 @@
           <w:sz w:val="23"/>
           <w:szCs w:val="23"/>
         </w:rPr>
-        <w:t xml:space="preserve"> +refs/heads/*</w:t>
-      </w:r>
-      <w:proofErr w:type="gramStart"/>
-      <w:r>
-        <w:rPr>
-          <w:rFonts w:ascii="Courier New" w:eastAsia="Times New Roman" w:hAnsi="Courier New" w:cs="Courier New"/>
-          <w:color w:val="333333"/>
-          <w:sz w:val="23"/>
-          <w:szCs w:val="23"/>
-        </w:rPr>
-        <w:t>:refs</w:t>
-      </w:r>
-      <w:proofErr w:type="gramEnd"/>
-      <w:r>
-        <w:rPr>
-          <w:rFonts w:ascii="Courier New" w:eastAsia="Times New Roman" w:hAnsi="Courier New" w:cs="Courier New"/>
-          <w:color w:val="333333"/>
-          <w:sz w:val="23"/>
-          <w:szCs w:val="23"/>
-        </w:rPr>
-        <w:t>/remotes/origin/*</w:t>
-      </w:r>
-    </w:p>
-    <w:p>
-      <w:pPr>
-        <w:tabs>
-          <w:tab w:val="left" w:pos="916"/>
-          <w:tab w:val="left" w:pos="1832"/>
-          <w:tab w:val="left" w:pos="2748"/>
-          <w:tab w:val="left" w:pos="3664"/>
-          <w:tab w:val="left" w:pos="4580"/>
-          <w:tab w:val="left" w:pos="5496"/>
-          <w:tab w:val="left" w:pos="6412"/>
-          <w:tab w:val="left" w:pos="7328"/>
-          <w:tab w:val="left" w:pos="8244"/>
-          <w:tab w:val="left" w:pos="9160"/>
-          <w:tab w:val="left" w:pos="10076"/>
-          <w:tab w:val="left" w:pos="10992"/>
-          <w:tab w:val="left" w:pos="11908"/>
-          <w:tab w:val="left" w:pos="12824"/>
-          <w:tab w:val="left" w:pos="13740"/>
-          <w:tab w:val="left" w:pos="14656"/>
-        </w:tabs>
-        <w:spacing w:after="0" w:line="240" w:lineRule="auto"/>
-        <w:rPr>
-          <w:rFonts w:ascii="Courier New" w:eastAsia="Times New Roman" w:hAnsi="Courier New" w:cs="Courier New"/>
-          <w:color w:val="333333"/>
-          <w:sz w:val="23"/>
-          <w:szCs w:val="23"/>
-        </w:rPr>
-      </w:pPr>
-      <w:r>
-        <w:rPr>
-          <w:rFonts w:ascii="Courier New" w:eastAsia="Times New Roman" w:hAnsi="Courier New" w:cs="Courier New"/>
-          <w:color w:val="333333"/>
-          <w:sz w:val="23"/>
-          <w:szCs w:val="23"/>
-        </w:rPr>
-        <w:t xml:space="preserve"> &gt; c:\Program Files\</w:t>
-      </w:r>
-      <w:proofErr w:type="spellStart"/>
-      <w:r>
-        <w:rPr>
-          <w:rFonts w:ascii="Courier New" w:eastAsia="Times New Roman" w:hAnsi="Courier New" w:cs="Courier New"/>
-          <w:color w:val="333333"/>
-          <w:sz w:val="23"/>
-          <w:szCs w:val="23"/>
-        </w:rPr>
-        <w:t>Git</w:t>
-      </w:r>
-      <w:proofErr w:type="spellEnd"/>
-      <w:r>
-        <w:rPr>
-          <w:rFonts w:ascii="Courier New" w:eastAsia="Times New Roman" w:hAnsi="Courier New" w:cs="Courier New"/>
-          <w:color w:val="333333"/>
-          <w:sz w:val="23"/>
-          <w:szCs w:val="23"/>
-        </w:rPr>
-        <w:t>\</w:t>
-      </w:r>
-      <w:proofErr w:type="spellStart"/>
-      <w:r>
-        <w:rPr>
-          <w:rFonts w:ascii="Courier New" w:eastAsia="Times New Roman" w:hAnsi="Courier New" w:cs="Courier New"/>
-          <w:color w:val="333333"/>
-          <w:sz w:val="23"/>
-          <w:szCs w:val="23"/>
-        </w:rPr>
-        <w:t>cmd</w:t>
-      </w:r>
-      <w:proofErr w:type="spellEnd"/>
-      <w:r>
-        <w:rPr>
-          <w:rFonts w:ascii="Courier New" w:eastAsia="Times New Roman" w:hAnsi="Courier New" w:cs="Courier New"/>
-          <w:color w:val="333333"/>
-          <w:sz w:val="23"/>
-          <w:szCs w:val="23"/>
-        </w:rPr>
-        <w:t xml:space="preserve">\git.exe </w:t>
-      </w:r>
-      <w:proofErr w:type="spellStart"/>
-      <w:r>
-        <w:rPr>
-          <w:rFonts w:ascii="Courier New" w:eastAsia="Times New Roman" w:hAnsi="Courier New" w:cs="Courier New"/>
-          <w:color w:val="333333"/>
-          <w:sz w:val="23"/>
-          <w:szCs w:val="23"/>
-        </w:rPr>
-        <w:t>config</w:t>
-      </w:r>
-      <w:proofErr w:type="spellEnd"/>
-      <w:r>
-        <w:rPr>
-          <w:rFonts w:ascii="Courier New" w:eastAsia="Times New Roman" w:hAnsi="Courier New" w:cs="Courier New"/>
-          <w:color w:val="333333"/>
-          <w:sz w:val="23"/>
-          <w:szCs w:val="23"/>
-        </w:rPr>
-        <w:t xml:space="preserve"> remote.origin.url </w:t>
+        <w:t xml:space="preserve"> +refs/heads/*:refs/remotes/origin/*</w:t>
+      </w:r>
+    </w:p>
+    <w:p>
+      <w:pPr>
+        <w:tabs>
+          <w:tab w:val="left" w:pos="916"/>
+          <w:tab w:val="left" w:pos="1832"/>
+          <w:tab w:val="left" w:pos="2748"/>
+          <w:tab w:val="left" w:pos="3664"/>
+          <w:tab w:val="left" w:pos="4580"/>
+          <w:tab w:val="left" w:pos="5496"/>
+          <w:tab w:val="left" w:pos="6412"/>
+          <w:tab w:val="left" w:pos="7328"/>
+          <w:tab w:val="left" w:pos="8244"/>
+          <w:tab w:val="left" w:pos="9160"/>
+          <w:tab w:val="left" w:pos="10076"/>
+          <w:tab w:val="left" w:pos="10992"/>
+          <w:tab w:val="left" w:pos="11908"/>
+          <w:tab w:val="left" w:pos="12824"/>
+          <w:tab w:val="left" w:pos="13740"/>
+          <w:tab w:val="left" w:pos="14656"/>
+        </w:tabs>
+        <w:spacing w:after="0" w:line="240" w:lineRule="auto"/>
+        <w:rPr>
+          <w:rFonts w:ascii="Courier New" w:eastAsia="Times New Roman" w:hAnsi="Courier New" w:cs="Courier New"/>
+          <w:color w:val="333333"/>
+          <w:sz w:val="23"/>
+          <w:szCs w:val="23"/>
+        </w:rPr>
+      </w:pPr>
+      <w:r>
+        <w:rPr>
+          <w:rFonts w:ascii="Courier New" w:eastAsia="Times New Roman" w:hAnsi="Courier New" w:cs="Courier New"/>
+          <w:color w:val="333333"/>
+          <w:sz w:val="23"/>
+          <w:szCs w:val="23"/>
+        </w:rPr>
+        <w:t xml:space="preserve"> &gt; c:\Program Files\Git\cmd\git.exe config remote.origin.url </w:t>
       </w:r>
       <w:hyperlink r:id="rId15" w:history="1">
         <w:r>
@@ -1110,205 +818,45 @@
           <w:sz w:val="23"/>
           <w:szCs w:val="23"/>
         </w:rPr>
-        <w:t xml:space="preserve"> &gt; c:\Program Files\</w:t>
-      </w:r>
-      <w:proofErr w:type="spellStart"/>
-      <w:r>
-        <w:rPr>
-          <w:rFonts w:ascii="Courier New" w:eastAsia="Times New Roman" w:hAnsi="Courier New" w:cs="Courier New"/>
-          <w:color w:val="333333"/>
-          <w:sz w:val="23"/>
-          <w:szCs w:val="23"/>
-        </w:rPr>
-        <w:t>Git</w:t>
-      </w:r>
-      <w:proofErr w:type="spellEnd"/>
-      <w:r>
-        <w:rPr>
-          <w:rFonts w:ascii="Courier New" w:eastAsia="Times New Roman" w:hAnsi="Courier New" w:cs="Courier New"/>
-          <w:color w:val="333333"/>
-          <w:sz w:val="23"/>
-          <w:szCs w:val="23"/>
-        </w:rPr>
-        <w:t>\</w:t>
-      </w:r>
-      <w:proofErr w:type="spellStart"/>
-      <w:r>
-        <w:rPr>
-          <w:rFonts w:ascii="Courier New" w:eastAsia="Times New Roman" w:hAnsi="Courier New" w:cs="Courier New"/>
-          <w:color w:val="333333"/>
-          <w:sz w:val="23"/>
-          <w:szCs w:val="23"/>
-        </w:rPr>
-        <w:t>cmd</w:t>
-      </w:r>
-      <w:proofErr w:type="spellEnd"/>
-      <w:r>
-        <w:rPr>
-          <w:rFonts w:ascii="Courier New" w:eastAsia="Times New Roman" w:hAnsi="Courier New" w:cs="Courier New"/>
-          <w:color w:val="333333"/>
-          <w:sz w:val="23"/>
-          <w:szCs w:val="23"/>
-        </w:rPr>
-        <w:t xml:space="preserve">\git.exe </w:t>
-      </w:r>
-      <w:proofErr w:type="spellStart"/>
-      <w:r>
-        <w:rPr>
-          <w:rFonts w:ascii="Courier New" w:eastAsia="Times New Roman" w:hAnsi="Courier New" w:cs="Courier New"/>
-          <w:color w:val="333333"/>
-          <w:sz w:val="23"/>
-          <w:szCs w:val="23"/>
-        </w:rPr>
-        <w:t>config</w:t>
-      </w:r>
-      <w:proofErr w:type="spellEnd"/>
-      <w:r>
-        <w:rPr>
-          <w:rFonts w:ascii="Courier New" w:eastAsia="Times New Roman" w:hAnsi="Courier New" w:cs="Courier New"/>
-          <w:color w:val="333333"/>
-          <w:sz w:val="23"/>
-          <w:szCs w:val="23"/>
-        </w:rPr>
-        <w:t xml:space="preserve"> --add </w:t>
-      </w:r>
-      <w:proofErr w:type="spellStart"/>
-      <w:r>
-        <w:rPr>
-          <w:rFonts w:ascii="Courier New" w:eastAsia="Times New Roman" w:hAnsi="Courier New" w:cs="Courier New"/>
-          <w:color w:val="333333"/>
-          <w:sz w:val="23"/>
-          <w:szCs w:val="23"/>
-        </w:rPr>
-        <w:t>remote.origin.fetch</w:t>
-      </w:r>
-      <w:proofErr w:type="spellEnd"/>
-      <w:r>
-        <w:rPr>
-          <w:rFonts w:ascii="Courier New" w:eastAsia="Times New Roman" w:hAnsi="Courier New" w:cs="Courier New"/>
-          <w:color w:val="333333"/>
-          <w:sz w:val="23"/>
-          <w:szCs w:val="23"/>
-        </w:rPr>
-        <w:t xml:space="preserve"> +refs/heads/*</w:t>
-      </w:r>
-      <w:proofErr w:type="gramStart"/>
-      <w:r>
-        <w:rPr>
-          <w:rFonts w:ascii="Courier New" w:eastAsia="Times New Roman" w:hAnsi="Courier New" w:cs="Courier New"/>
-          <w:color w:val="333333"/>
-          <w:sz w:val="23"/>
-          <w:szCs w:val="23"/>
-        </w:rPr>
-        <w:t>:refs</w:t>
-      </w:r>
-      <w:proofErr w:type="gramEnd"/>
-      <w:r>
-        <w:rPr>
-          <w:rFonts w:ascii="Courier New" w:eastAsia="Times New Roman" w:hAnsi="Courier New" w:cs="Courier New"/>
-          <w:color w:val="333333"/>
-          <w:sz w:val="23"/>
-          <w:szCs w:val="23"/>
-        </w:rPr>
-        <w:t>/remotes/origin/* # timeout=10</w:t>
-      </w:r>
-    </w:p>
-    <w:p>
-      <w:pPr>
-        <w:tabs>
-          <w:tab w:val="left" w:pos="916"/>
-          <w:tab w:val="left" w:pos="1832"/>
-          <w:tab w:val="left" w:pos="2748"/>
-          <w:tab w:val="left" w:pos="3664"/>
-          <w:tab w:val="left" w:pos="4580"/>
-          <w:tab w:val="left" w:pos="5496"/>
-          <w:tab w:val="left" w:pos="6412"/>
-          <w:tab w:val="left" w:pos="7328"/>
-          <w:tab w:val="left" w:pos="8244"/>
-          <w:tab w:val="left" w:pos="9160"/>
-          <w:tab w:val="left" w:pos="10076"/>
-          <w:tab w:val="left" w:pos="10992"/>
-          <w:tab w:val="left" w:pos="11908"/>
-          <w:tab w:val="left" w:pos="12824"/>
-          <w:tab w:val="left" w:pos="13740"/>
-          <w:tab w:val="left" w:pos="14656"/>
-        </w:tabs>
-        <w:spacing w:after="0" w:line="240" w:lineRule="auto"/>
-        <w:rPr>
-          <w:rFonts w:ascii="Courier New" w:eastAsia="Times New Roman" w:hAnsi="Courier New" w:cs="Courier New"/>
-          <w:color w:val="333333"/>
-          <w:sz w:val="23"/>
-          <w:szCs w:val="23"/>
-        </w:rPr>
-      </w:pPr>
-      <w:r>
-        <w:rPr>
-          <w:rFonts w:ascii="Courier New" w:eastAsia="Times New Roman" w:hAnsi="Courier New" w:cs="Courier New"/>
-          <w:color w:val="333333"/>
-          <w:sz w:val="23"/>
-          <w:szCs w:val="23"/>
-        </w:rPr>
-        <w:t xml:space="preserve"> &gt; c:\Program Files\</w:t>
-      </w:r>
-      <w:proofErr w:type="spellStart"/>
-      <w:r>
-        <w:rPr>
-          <w:rFonts w:ascii="Courier New" w:eastAsia="Times New Roman" w:hAnsi="Courier New" w:cs="Courier New"/>
-          <w:color w:val="333333"/>
-          <w:sz w:val="23"/>
-          <w:szCs w:val="23"/>
-        </w:rPr>
-        <w:t>Git</w:t>
-      </w:r>
-      <w:proofErr w:type="spellEnd"/>
-      <w:r>
-        <w:rPr>
-          <w:rFonts w:ascii="Courier New" w:eastAsia="Times New Roman" w:hAnsi="Courier New" w:cs="Courier New"/>
-          <w:color w:val="333333"/>
-          <w:sz w:val="23"/>
-          <w:szCs w:val="23"/>
-        </w:rPr>
-        <w:t>\</w:t>
-      </w:r>
-      <w:proofErr w:type="spellStart"/>
-      <w:r>
-        <w:rPr>
-          <w:rFonts w:ascii="Courier New" w:eastAsia="Times New Roman" w:hAnsi="Courier New" w:cs="Courier New"/>
-          <w:color w:val="333333"/>
-          <w:sz w:val="23"/>
-          <w:szCs w:val="23"/>
-        </w:rPr>
-        <w:t>cmd</w:t>
-      </w:r>
-      <w:proofErr w:type="spellEnd"/>
-      <w:r>
-        <w:rPr>
-          <w:rFonts w:ascii="Courier New" w:eastAsia="Times New Roman" w:hAnsi="Courier New" w:cs="Courier New"/>
-          <w:color w:val="333333"/>
-          <w:sz w:val="23"/>
-          <w:szCs w:val="23"/>
-        </w:rPr>
-        <w:t xml:space="preserve">\git.exe </w:t>
-      </w:r>
-      <w:proofErr w:type="spellStart"/>
-      <w:r>
-        <w:rPr>
-          <w:rFonts w:ascii="Courier New" w:eastAsia="Times New Roman" w:hAnsi="Courier New" w:cs="Courier New"/>
-          <w:color w:val="333333"/>
-          <w:sz w:val="23"/>
-          <w:szCs w:val="23"/>
-        </w:rPr>
-        <w:t>config</w:t>
-      </w:r>
-      <w:proofErr w:type="spellEnd"/>
-      <w:r>
-        <w:rPr>
-          <w:rFonts w:ascii="Courier New" w:eastAsia="Times New Roman" w:hAnsi="Courier New" w:cs="Courier New"/>
-          <w:color w:val="333333"/>
-          <w:sz w:val="23"/>
-          <w:szCs w:val="23"/>
-        </w:rPr>
-        <w:t xml:space="preserve"> remote.origin.url </w:t>
+        <w:t xml:space="preserve"> &gt; c:\Program Files\Git\cmd\git.exe config --add remote.origin.fetch +refs/heads/*:refs/remotes/origin/* # timeout=10</w:t>
+      </w:r>
+    </w:p>
+    <w:p>
+      <w:pPr>
+        <w:tabs>
+          <w:tab w:val="left" w:pos="916"/>
+          <w:tab w:val="left" w:pos="1832"/>
+          <w:tab w:val="left" w:pos="2748"/>
+          <w:tab w:val="left" w:pos="3664"/>
+          <w:tab w:val="left" w:pos="4580"/>
+          <w:tab w:val="left" w:pos="5496"/>
+          <w:tab w:val="left" w:pos="6412"/>
+          <w:tab w:val="left" w:pos="7328"/>
+          <w:tab w:val="left" w:pos="8244"/>
+          <w:tab w:val="left" w:pos="9160"/>
+          <w:tab w:val="left" w:pos="10076"/>
+          <w:tab w:val="left" w:pos="10992"/>
+          <w:tab w:val="left" w:pos="11908"/>
+          <w:tab w:val="left" w:pos="12824"/>
+          <w:tab w:val="left" w:pos="13740"/>
+          <w:tab w:val="left" w:pos="14656"/>
+        </w:tabs>
+        <w:spacing w:after="0" w:line="240" w:lineRule="auto"/>
+        <w:rPr>
+          <w:rFonts w:ascii="Courier New" w:eastAsia="Times New Roman" w:hAnsi="Courier New" w:cs="Courier New"/>
+          <w:color w:val="333333"/>
+          <w:sz w:val="23"/>
+          <w:szCs w:val="23"/>
+        </w:rPr>
+      </w:pPr>
+      <w:r>
+        <w:rPr>
+          <w:rFonts w:ascii="Courier New" w:eastAsia="Times New Roman" w:hAnsi="Courier New" w:cs="Courier New"/>
+          <w:color w:val="333333"/>
+          <w:sz w:val="23"/>
+          <w:szCs w:val="23"/>
+        </w:rPr>
+        <w:t xml:space="preserve"> &gt; c:\Program Files\Git\cmd\git.exe config remote.origin.url </w:t>
       </w:r>
       <w:hyperlink r:id="rId16" w:history="1">
         <w:r>
@@ -1410,103 +958,52 @@
           <w:szCs w:val="23"/>
         </w:rPr>
       </w:pPr>
-      <w:proofErr w:type="gramStart"/>
-      <w:r>
-        <w:rPr>
-          <w:rFonts w:ascii="Courier New" w:eastAsia="Times New Roman" w:hAnsi="Courier New" w:cs="Courier New"/>
-          <w:color w:val="333333"/>
-          <w:sz w:val="23"/>
-          <w:szCs w:val="23"/>
-        </w:rPr>
-        <w:t>using</w:t>
-      </w:r>
-      <w:proofErr w:type="gramEnd"/>
-      <w:r>
-        <w:rPr>
-          <w:rFonts w:ascii="Courier New" w:eastAsia="Times New Roman" w:hAnsi="Courier New" w:cs="Courier New"/>
-          <w:color w:val="333333"/>
-          <w:sz w:val="23"/>
-          <w:szCs w:val="23"/>
-        </w:rPr>
-        <w:t xml:space="preserve"> GIT_ASKPASS to set credentials </w:t>
-      </w:r>
-    </w:p>
-    <w:p>
-      <w:pPr>
-        <w:tabs>
-          <w:tab w:val="left" w:pos="916"/>
-          <w:tab w:val="left" w:pos="1832"/>
-          <w:tab w:val="left" w:pos="2748"/>
-          <w:tab w:val="left" w:pos="3664"/>
-          <w:tab w:val="left" w:pos="4580"/>
-          <w:tab w:val="left" w:pos="5496"/>
-          <w:tab w:val="left" w:pos="6412"/>
-          <w:tab w:val="left" w:pos="7328"/>
-          <w:tab w:val="left" w:pos="8244"/>
-          <w:tab w:val="left" w:pos="9160"/>
-          <w:tab w:val="left" w:pos="10076"/>
-          <w:tab w:val="left" w:pos="10992"/>
-          <w:tab w:val="left" w:pos="11908"/>
-          <w:tab w:val="left" w:pos="12824"/>
-          <w:tab w:val="left" w:pos="13740"/>
-          <w:tab w:val="left" w:pos="14656"/>
-        </w:tabs>
-        <w:spacing w:after="0" w:line="240" w:lineRule="auto"/>
-        <w:rPr>
-          <w:rFonts w:ascii="Courier New" w:eastAsia="Times New Roman" w:hAnsi="Courier New" w:cs="Courier New"/>
-          <w:color w:val="333333"/>
-          <w:sz w:val="23"/>
-          <w:szCs w:val="23"/>
-        </w:rPr>
-      </w:pPr>
-      <w:r>
-        <w:rPr>
-          <w:rFonts w:ascii="Courier New" w:eastAsia="Times New Roman" w:hAnsi="Courier New" w:cs="Courier New"/>
-          <w:color w:val="333333"/>
-          <w:sz w:val="23"/>
-          <w:szCs w:val="23"/>
-        </w:rPr>
-        <w:t xml:space="preserve"> &gt; c:\Program Files\</w:t>
-      </w:r>
-      <w:proofErr w:type="spellStart"/>
-      <w:r>
-        <w:rPr>
-          <w:rFonts w:ascii="Courier New" w:eastAsia="Times New Roman" w:hAnsi="Courier New" w:cs="Courier New"/>
-          <w:color w:val="333333"/>
-          <w:sz w:val="23"/>
-          <w:szCs w:val="23"/>
-        </w:rPr>
-        <w:t>Git</w:t>
-      </w:r>
-      <w:proofErr w:type="spellEnd"/>
-      <w:r>
-        <w:rPr>
-          <w:rFonts w:ascii="Courier New" w:eastAsia="Times New Roman" w:hAnsi="Courier New" w:cs="Courier New"/>
-          <w:color w:val="333333"/>
-          <w:sz w:val="23"/>
-          <w:szCs w:val="23"/>
-        </w:rPr>
-        <w:t>\</w:t>
-      </w:r>
-      <w:proofErr w:type="spellStart"/>
-      <w:r>
-        <w:rPr>
-          <w:rFonts w:ascii="Courier New" w:eastAsia="Times New Roman" w:hAnsi="Courier New" w:cs="Courier New"/>
-          <w:color w:val="333333"/>
-          <w:sz w:val="23"/>
-          <w:szCs w:val="23"/>
-        </w:rPr>
-        <w:t>cmd</w:t>
-      </w:r>
-      <w:proofErr w:type="spellEnd"/>
-      <w:r>
-        <w:rPr>
-          <w:rFonts w:ascii="Courier New" w:eastAsia="Times New Roman" w:hAnsi="Courier New" w:cs="Courier New"/>
-          <w:color w:val="333333"/>
-          <w:sz w:val="23"/>
-          <w:szCs w:val="23"/>
-        </w:rPr>
-        <w:t xml:space="preserve">\git.exe fetch --tags --progress </w:t>
+      <w:r>
+        <w:rPr>
+          <w:rFonts w:ascii="Courier New" w:eastAsia="Times New Roman" w:hAnsi="Courier New" w:cs="Courier New"/>
+          <w:color w:val="333333"/>
+          <w:sz w:val="23"/>
+          <w:szCs w:val="23"/>
+        </w:rPr>
+        <w:t xml:space="preserve">using GIT_ASKPASS to set credentials </w:t>
+      </w:r>
+    </w:p>
+    <w:p>
+      <w:pPr>
+        <w:tabs>
+          <w:tab w:val="left" w:pos="916"/>
+          <w:tab w:val="left" w:pos="1832"/>
+          <w:tab w:val="left" w:pos="2748"/>
+          <w:tab w:val="left" w:pos="3664"/>
+          <w:tab w:val="left" w:pos="4580"/>
+          <w:tab w:val="left" w:pos="5496"/>
+          <w:tab w:val="left" w:pos="6412"/>
+          <w:tab w:val="left" w:pos="7328"/>
+          <w:tab w:val="left" w:pos="8244"/>
+          <w:tab w:val="left" w:pos="9160"/>
+          <w:tab w:val="left" w:pos="10076"/>
+          <w:tab w:val="left" w:pos="10992"/>
+          <w:tab w:val="left" w:pos="11908"/>
+          <w:tab w:val="left" w:pos="12824"/>
+          <w:tab w:val="left" w:pos="13740"/>
+          <w:tab w:val="left" w:pos="14656"/>
+        </w:tabs>
+        <w:spacing w:after="0" w:line="240" w:lineRule="auto"/>
+        <w:rPr>
+          <w:rFonts w:ascii="Courier New" w:eastAsia="Times New Roman" w:hAnsi="Courier New" w:cs="Courier New"/>
+          <w:color w:val="333333"/>
+          <w:sz w:val="23"/>
+          <w:szCs w:val="23"/>
+        </w:rPr>
+      </w:pPr>
+      <w:r>
+        <w:rPr>
+          <w:rFonts w:ascii="Courier New" w:eastAsia="Times New Roman" w:hAnsi="Courier New" w:cs="Courier New"/>
+          <w:color w:val="333333"/>
+          <w:sz w:val="23"/>
+          <w:szCs w:val="23"/>
+        </w:rPr>
+        <w:t xml:space="preserve"> &gt; c:\Program Files\Git\cmd\git.exe fetch --tags --progress </w:t>
       </w:r>
       <w:hyperlink r:id="rId18" w:history="1">
         <w:r>
@@ -1527,223 +1024,83 @@
           <w:sz w:val="23"/>
           <w:szCs w:val="23"/>
         </w:rPr>
-        <w:t xml:space="preserve"> +refs/heads/*</w:t>
-      </w:r>
-      <w:proofErr w:type="gramStart"/>
-      <w:r>
-        <w:rPr>
-          <w:rFonts w:ascii="Courier New" w:eastAsia="Times New Roman" w:hAnsi="Courier New" w:cs="Courier New"/>
-          <w:color w:val="333333"/>
-          <w:sz w:val="23"/>
-          <w:szCs w:val="23"/>
-        </w:rPr>
-        <w:t>:refs</w:t>
-      </w:r>
-      <w:proofErr w:type="gramEnd"/>
-      <w:r>
-        <w:rPr>
-          <w:rFonts w:ascii="Courier New" w:eastAsia="Times New Roman" w:hAnsi="Courier New" w:cs="Courier New"/>
-          <w:color w:val="333333"/>
-          <w:sz w:val="23"/>
-          <w:szCs w:val="23"/>
-        </w:rPr>
-        <w:t>/remotes/origin/*</w:t>
-      </w:r>
-    </w:p>
-    <w:p>
-      <w:pPr>
-        <w:tabs>
-          <w:tab w:val="left" w:pos="916"/>
-          <w:tab w:val="left" w:pos="1832"/>
-          <w:tab w:val="left" w:pos="2748"/>
-          <w:tab w:val="left" w:pos="3664"/>
-          <w:tab w:val="left" w:pos="4580"/>
-          <w:tab w:val="left" w:pos="5496"/>
-          <w:tab w:val="left" w:pos="6412"/>
-          <w:tab w:val="left" w:pos="7328"/>
-          <w:tab w:val="left" w:pos="8244"/>
-          <w:tab w:val="left" w:pos="9160"/>
-          <w:tab w:val="left" w:pos="10076"/>
-          <w:tab w:val="left" w:pos="10992"/>
-          <w:tab w:val="left" w:pos="11908"/>
-          <w:tab w:val="left" w:pos="12824"/>
-          <w:tab w:val="left" w:pos="13740"/>
-          <w:tab w:val="left" w:pos="14656"/>
-        </w:tabs>
-        <w:spacing w:after="0" w:line="240" w:lineRule="auto"/>
-        <w:rPr>
-          <w:rFonts w:ascii="Courier New" w:eastAsia="Times New Roman" w:hAnsi="Courier New" w:cs="Courier New"/>
-          <w:color w:val="333333"/>
-          <w:sz w:val="23"/>
-          <w:szCs w:val="23"/>
-        </w:rPr>
-      </w:pPr>
-      <w:r>
-        <w:rPr>
-          <w:rFonts w:ascii="Courier New" w:eastAsia="Times New Roman" w:hAnsi="Courier New" w:cs="Courier New"/>
-          <w:color w:val="333333"/>
-          <w:sz w:val="23"/>
-          <w:szCs w:val="23"/>
-        </w:rPr>
-        <w:t xml:space="preserve"> &gt; c:\Program Files\</w:t>
-      </w:r>
-      <w:proofErr w:type="spellStart"/>
-      <w:r>
-        <w:rPr>
-          <w:rFonts w:ascii="Courier New" w:eastAsia="Times New Roman" w:hAnsi="Courier New" w:cs="Courier New"/>
-          <w:color w:val="333333"/>
-          <w:sz w:val="23"/>
-          <w:szCs w:val="23"/>
-        </w:rPr>
-        <w:t>Git</w:t>
-      </w:r>
-      <w:proofErr w:type="spellEnd"/>
-      <w:r>
-        <w:rPr>
-          <w:rFonts w:ascii="Courier New" w:eastAsia="Times New Roman" w:hAnsi="Courier New" w:cs="Courier New"/>
-          <w:color w:val="333333"/>
-          <w:sz w:val="23"/>
-          <w:szCs w:val="23"/>
-        </w:rPr>
-        <w:t>\</w:t>
-      </w:r>
-      <w:proofErr w:type="spellStart"/>
-      <w:r>
-        <w:rPr>
-          <w:rFonts w:ascii="Courier New" w:eastAsia="Times New Roman" w:hAnsi="Courier New" w:cs="Courier New"/>
-          <w:color w:val="333333"/>
-          <w:sz w:val="23"/>
-          <w:szCs w:val="23"/>
-        </w:rPr>
-        <w:t>cmd</w:t>
-      </w:r>
-      <w:proofErr w:type="spellEnd"/>
-      <w:r>
-        <w:rPr>
-          <w:rFonts w:ascii="Courier New" w:eastAsia="Times New Roman" w:hAnsi="Courier New" w:cs="Courier New"/>
-          <w:color w:val="333333"/>
-          <w:sz w:val="23"/>
-          <w:szCs w:val="23"/>
-        </w:rPr>
-        <w:t>\git.exe rev-parse "refs/remotes/origin/master</w:t>
-      </w:r>
-      <w:proofErr w:type="gramStart"/>
-      <w:r>
-        <w:rPr>
-          <w:rFonts w:ascii="Courier New" w:eastAsia="Times New Roman" w:hAnsi="Courier New" w:cs="Courier New"/>
-          <w:color w:val="333333"/>
-          <w:sz w:val="23"/>
-          <w:szCs w:val="23"/>
-        </w:rPr>
-        <w:t>^{</w:t>
-      </w:r>
-      <w:proofErr w:type="gramEnd"/>
-      <w:r>
-        <w:rPr>
-          <w:rFonts w:ascii="Courier New" w:eastAsia="Times New Roman" w:hAnsi="Courier New" w:cs="Courier New"/>
-          <w:color w:val="333333"/>
-          <w:sz w:val="23"/>
-          <w:szCs w:val="23"/>
-        </w:rPr>
-        <w:t>commit}" # timeout=10</w:t>
-      </w:r>
-    </w:p>
-    <w:p>
-      <w:pPr>
-        <w:tabs>
-          <w:tab w:val="left" w:pos="916"/>
-          <w:tab w:val="left" w:pos="1832"/>
-          <w:tab w:val="left" w:pos="2748"/>
-          <w:tab w:val="left" w:pos="3664"/>
-          <w:tab w:val="left" w:pos="4580"/>
-          <w:tab w:val="left" w:pos="5496"/>
-          <w:tab w:val="left" w:pos="6412"/>
-          <w:tab w:val="left" w:pos="7328"/>
-          <w:tab w:val="left" w:pos="8244"/>
-          <w:tab w:val="left" w:pos="9160"/>
-          <w:tab w:val="left" w:pos="10076"/>
-          <w:tab w:val="left" w:pos="10992"/>
-          <w:tab w:val="left" w:pos="11908"/>
-          <w:tab w:val="left" w:pos="12824"/>
-          <w:tab w:val="left" w:pos="13740"/>
-          <w:tab w:val="left" w:pos="14656"/>
-        </w:tabs>
-        <w:spacing w:after="0" w:line="240" w:lineRule="auto"/>
-        <w:rPr>
-          <w:rFonts w:ascii="Courier New" w:eastAsia="Times New Roman" w:hAnsi="Courier New" w:cs="Courier New"/>
-          <w:color w:val="333333"/>
-          <w:sz w:val="23"/>
-          <w:szCs w:val="23"/>
-        </w:rPr>
-      </w:pPr>
-      <w:r>
-        <w:rPr>
-          <w:rFonts w:ascii="Courier New" w:eastAsia="Times New Roman" w:hAnsi="Courier New" w:cs="Courier New"/>
-          <w:color w:val="333333"/>
-          <w:sz w:val="23"/>
-          <w:szCs w:val="23"/>
-        </w:rPr>
-        <w:t xml:space="preserve"> &gt; c:\Program Files\</w:t>
-      </w:r>
-      <w:proofErr w:type="spellStart"/>
-      <w:r>
-        <w:rPr>
-          <w:rFonts w:ascii="Courier New" w:eastAsia="Times New Roman" w:hAnsi="Courier New" w:cs="Courier New"/>
-          <w:color w:val="333333"/>
-          <w:sz w:val="23"/>
-          <w:szCs w:val="23"/>
-        </w:rPr>
-        <w:t>Git</w:t>
-      </w:r>
-      <w:proofErr w:type="spellEnd"/>
-      <w:r>
-        <w:rPr>
-          <w:rFonts w:ascii="Courier New" w:eastAsia="Times New Roman" w:hAnsi="Courier New" w:cs="Courier New"/>
-          <w:color w:val="333333"/>
-          <w:sz w:val="23"/>
-          <w:szCs w:val="23"/>
-        </w:rPr>
-        <w:t>\</w:t>
-      </w:r>
-      <w:proofErr w:type="spellStart"/>
-      <w:r>
-        <w:rPr>
-          <w:rFonts w:ascii="Courier New" w:eastAsia="Times New Roman" w:hAnsi="Courier New" w:cs="Courier New"/>
-          <w:color w:val="333333"/>
-          <w:sz w:val="23"/>
-          <w:szCs w:val="23"/>
-        </w:rPr>
-        <w:t>cmd</w:t>
-      </w:r>
-      <w:proofErr w:type="spellEnd"/>
-      <w:r>
-        <w:rPr>
-          <w:rFonts w:ascii="Courier New" w:eastAsia="Times New Roman" w:hAnsi="Courier New" w:cs="Courier New"/>
-          <w:color w:val="333333"/>
-          <w:sz w:val="23"/>
-          <w:szCs w:val="23"/>
-        </w:rPr>
-        <w:t>\git.exe rev-parse "refs/remotes/origin/origin/master</w:t>
-      </w:r>
-      <w:proofErr w:type="gramStart"/>
-      <w:r>
-        <w:rPr>
-          <w:rFonts w:ascii="Courier New" w:eastAsia="Times New Roman" w:hAnsi="Courier New" w:cs="Courier New"/>
-          <w:color w:val="333333"/>
-          <w:sz w:val="23"/>
-          <w:szCs w:val="23"/>
-        </w:rPr>
-        <w:t>^{</w:t>
-      </w:r>
-      <w:proofErr w:type="gramEnd"/>
-      <w:r>
-        <w:rPr>
-          <w:rFonts w:ascii="Courier New" w:eastAsia="Times New Roman" w:hAnsi="Courier New" w:cs="Courier New"/>
-          <w:color w:val="333333"/>
-          <w:sz w:val="23"/>
-          <w:szCs w:val="23"/>
-        </w:rPr>
-        <w:t>commit}" # timeout=10</w:t>
+        <w:t xml:space="preserve"> +refs/heads/*:refs/remotes/origin/*</w:t>
+      </w:r>
+    </w:p>
+    <w:p>
+      <w:pPr>
+        <w:tabs>
+          <w:tab w:val="left" w:pos="916"/>
+          <w:tab w:val="left" w:pos="1832"/>
+          <w:tab w:val="left" w:pos="2748"/>
+          <w:tab w:val="left" w:pos="3664"/>
+          <w:tab w:val="left" w:pos="4580"/>
+          <w:tab w:val="left" w:pos="5496"/>
+          <w:tab w:val="left" w:pos="6412"/>
+          <w:tab w:val="left" w:pos="7328"/>
+          <w:tab w:val="left" w:pos="8244"/>
+          <w:tab w:val="left" w:pos="9160"/>
+          <w:tab w:val="left" w:pos="10076"/>
+          <w:tab w:val="left" w:pos="10992"/>
+          <w:tab w:val="left" w:pos="11908"/>
+          <w:tab w:val="left" w:pos="12824"/>
+          <w:tab w:val="left" w:pos="13740"/>
+          <w:tab w:val="left" w:pos="14656"/>
+        </w:tabs>
+        <w:spacing w:after="0" w:line="240" w:lineRule="auto"/>
+        <w:rPr>
+          <w:rFonts w:ascii="Courier New" w:eastAsia="Times New Roman" w:hAnsi="Courier New" w:cs="Courier New"/>
+          <w:color w:val="333333"/>
+          <w:sz w:val="23"/>
+          <w:szCs w:val="23"/>
+        </w:rPr>
+      </w:pPr>
+      <w:r>
+        <w:rPr>
+          <w:rFonts w:ascii="Courier New" w:eastAsia="Times New Roman" w:hAnsi="Courier New" w:cs="Courier New"/>
+          <w:color w:val="333333"/>
+          <w:sz w:val="23"/>
+          <w:szCs w:val="23"/>
+        </w:rPr>
+        <w:t xml:space="preserve"> &gt; c:\Program Files\Git\cmd\git.exe rev-parse "refs/remotes/origin/master^{commit}" # timeout=10</w:t>
+      </w:r>
+    </w:p>
+    <w:p>
+      <w:pPr>
+        <w:tabs>
+          <w:tab w:val="left" w:pos="916"/>
+          <w:tab w:val="left" w:pos="1832"/>
+          <w:tab w:val="left" w:pos="2748"/>
+          <w:tab w:val="left" w:pos="3664"/>
+          <w:tab w:val="left" w:pos="4580"/>
+          <w:tab w:val="left" w:pos="5496"/>
+          <w:tab w:val="left" w:pos="6412"/>
+          <w:tab w:val="left" w:pos="7328"/>
+          <w:tab w:val="left" w:pos="8244"/>
+          <w:tab w:val="left" w:pos="9160"/>
+          <w:tab w:val="left" w:pos="10076"/>
+          <w:tab w:val="left" w:pos="10992"/>
+          <w:tab w:val="left" w:pos="11908"/>
+          <w:tab w:val="left" w:pos="12824"/>
+          <w:tab w:val="left" w:pos="13740"/>
+          <w:tab w:val="left" w:pos="14656"/>
+        </w:tabs>
+        <w:spacing w:after="0" w:line="240" w:lineRule="auto"/>
+        <w:rPr>
+          <w:rFonts w:ascii="Courier New" w:eastAsia="Times New Roman" w:hAnsi="Courier New" w:cs="Courier New"/>
+          <w:color w:val="333333"/>
+          <w:sz w:val="23"/>
+          <w:szCs w:val="23"/>
+        </w:rPr>
+      </w:pPr>
+      <w:r>
+        <w:rPr>
+          <w:rFonts w:ascii="Courier New" w:eastAsia="Times New Roman" w:hAnsi="Courier New" w:cs="Courier New"/>
+          <w:color w:val="333333"/>
+          <w:sz w:val="23"/>
+          <w:szCs w:val="23"/>
+        </w:rPr>
+        <w:t xml:space="preserve"> &gt; c:\Program Files\Git\cmd\git.exe rev-parse "refs/remotes/origin/origin/master^{commit}" # timeout=10</w:t>
       </w:r>
     </w:p>
     <w:p>
@@ -1819,165 +1176,45 @@
           <w:sz w:val="23"/>
           <w:szCs w:val="23"/>
         </w:rPr>
-        <w:t xml:space="preserve"> &gt; c:\Program Files\</w:t>
-      </w:r>
-      <w:proofErr w:type="spellStart"/>
-      <w:r>
-        <w:rPr>
-          <w:rFonts w:ascii="Courier New" w:eastAsia="Times New Roman" w:hAnsi="Courier New" w:cs="Courier New"/>
-          <w:color w:val="333333"/>
-          <w:sz w:val="23"/>
-          <w:szCs w:val="23"/>
-        </w:rPr>
-        <w:t>Git</w:t>
-      </w:r>
-      <w:proofErr w:type="spellEnd"/>
-      <w:r>
-        <w:rPr>
-          <w:rFonts w:ascii="Courier New" w:eastAsia="Times New Roman" w:hAnsi="Courier New" w:cs="Courier New"/>
-          <w:color w:val="333333"/>
-          <w:sz w:val="23"/>
-          <w:szCs w:val="23"/>
-        </w:rPr>
-        <w:t>\</w:t>
-      </w:r>
-      <w:proofErr w:type="spellStart"/>
-      <w:r>
-        <w:rPr>
-          <w:rFonts w:ascii="Courier New" w:eastAsia="Times New Roman" w:hAnsi="Courier New" w:cs="Courier New"/>
-          <w:color w:val="333333"/>
-          <w:sz w:val="23"/>
-          <w:szCs w:val="23"/>
-        </w:rPr>
-        <w:t>cmd</w:t>
-      </w:r>
-      <w:proofErr w:type="spellEnd"/>
-      <w:r>
-        <w:rPr>
-          <w:rFonts w:ascii="Courier New" w:eastAsia="Times New Roman" w:hAnsi="Courier New" w:cs="Courier New"/>
-          <w:color w:val="333333"/>
-          <w:sz w:val="23"/>
-          <w:szCs w:val="23"/>
-        </w:rPr>
-        <w:t xml:space="preserve">\git.exe </w:t>
-      </w:r>
-      <w:proofErr w:type="spellStart"/>
-      <w:r>
-        <w:rPr>
-          <w:rFonts w:ascii="Courier New" w:eastAsia="Times New Roman" w:hAnsi="Courier New" w:cs="Courier New"/>
-          <w:color w:val="333333"/>
-          <w:sz w:val="23"/>
-          <w:szCs w:val="23"/>
-        </w:rPr>
-        <w:t>config</w:t>
-      </w:r>
-      <w:proofErr w:type="spellEnd"/>
-      <w:r>
-        <w:rPr>
-          <w:rFonts w:ascii="Courier New" w:eastAsia="Times New Roman" w:hAnsi="Courier New" w:cs="Courier New"/>
-          <w:color w:val="333333"/>
-          <w:sz w:val="23"/>
-          <w:szCs w:val="23"/>
-        </w:rPr>
-        <w:t xml:space="preserve"> </w:t>
-      </w:r>
-      <w:proofErr w:type="spellStart"/>
-      <w:r>
-        <w:rPr>
-          <w:rFonts w:ascii="Courier New" w:eastAsia="Times New Roman" w:hAnsi="Courier New" w:cs="Courier New"/>
-          <w:color w:val="333333"/>
-          <w:sz w:val="23"/>
-          <w:szCs w:val="23"/>
-        </w:rPr>
-        <w:t>core.sparsecheckout</w:t>
-      </w:r>
-      <w:proofErr w:type="spellEnd"/>
-      <w:r>
-        <w:rPr>
-          <w:rFonts w:ascii="Courier New" w:eastAsia="Times New Roman" w:hAnsi="Courier New" w:cs="Courier New"/>
-          <w:color w:val="333333"/>
-          <w:sz w:val="23"/>
-          <w:szCs w:val="23"/>
-        </w:rPr>
-        <w:t xml:space="preserve"> # timeout=10</w:t>
-      </w:r>
-    </w:p>
-    <w:p>
-      <w:pPr>
-        <w:tabs>
-          <w:tab w:val="left" w:pos="916"/>
-          <w:tab w:val="left" w:pos="1832"/>
-          <w:tab w:val="left" w:pos="2748"/>
-          <w:tab w:val="left" w:pos="3664"/>
-          <w:tab w:val="left" w:pos="4580"/>
-          <w:tab w:val="left" w:pos="5496"/>
-          <w:tab w:val="left" w:pos="6412"/>
-          <w:tab w:val="left" w:pos="7328"/>
-          <w:tab w:val="left" w:pos="8244"/>
-          <w:tab w:val="left" w:pos="9160"/>
-          <w:tab w:val="left" w:pos="10076"/>
-          <w:tab w:val="left" w:pos="10992"/>
-          <w:tab w:val="left" w:pos="11908"/>
-          <w:tab w:val="left" w:pos="12824"/>
-          <w:tab w:val="left" w:pos="13740"/>
-          <w:tab w:val="left" w:pos="14656"/>
-        </w:tabs>
-        <w:spacing w:after="0" w:line="240" w:lineRule="auto"/>
-        <w:rPr>
-          <w:rFonts w:ascii="Courier New" w:eastAsia="Times New Roman" w:hAnsi="Courier New" w:cs="Courier New"/>
-          <w:color w:val="333333"/>
-          <w:sz w:val="23"/>
-          <w:szCs w:val="23"/>
-        </w:rPr>
-      </w:pPr>
-      <w:r>
-        <w:rPr>
-          <w:rFonts w:ascii="Courier New" w:eastAsia="Times New Roman" w:hAnsi="Courier New" w:cs="Courier New"/>
-          <w:color w:val="333333"/>
-          <w:sz w:val="23"/>
-          <w:szCs w:val="23"/>
-        </w:rPr>
-        <w:t xml:space="preserve"> &gt; c:\Program Files\</w:t>
-      </w:r>
-      <w:proofErr w:type="spellStart"/>
-      <w:r>
-        <w:rPr>
-          <w:rFonts w:ascii="Courier New" w:eastAsia="Times New Roman" w:hAnsi="Courier New" w:cs="Courier New"/>
-          <w:color w:val="333333"/>
-          <w:sz w:val="23"/>
-          <w:szCs w:val="23"/>
-        </w:rPr>
-        <w:t>Git</w:t>
-      </w:r>
-      <w:proofErr w:type="spellEnd"/>
-      <w:r>
-        <w:rPr>
-          <w:rFonts w:ascii="Courier New" w:eastAsia="Times New Roman" w:hAnsi="Courier New" w:cs="Courier New"/>
-          <w:color w:val="333333"/>
-          <w:sz w:val="23"/>
-          <w:szCs w:val="23"/>
-        </w:rPr>
-        <w:t>\</w:t>
-      </w:r>
-      <w:proofErr w:type="spellStart"/>
-      <w:r>
-        <w:rPr>
-          <w:rFonts w:ascii="Courier New" w:eastAsia="Times New Roman" w:hAnsi="Courier New" w:cs="Courier New"/>
-          <w:color w:val="333333"/>
-          <w:sz w:val="23"/>
-          <w:szCs w:val="23"/>
-        </w:rPr>
-        <w:t>cmd</w:t>
-      </w:r>
-      <w:proofErr w:type="spellEnd"/>
-      <w:r>
-        <w:rPr>
-          <w:rFonts w:ascii="Courier New" w:eastAsia="Times New Roman" w:hAnsi="Courier New" w:cs="Courier New"/>
-          <w:color w:val="333333"/>
-          <w:sz w:val="23"/>
-          <w:szCs w:val="23"/>
-        </w:rPr>
-        <w:t>\git.exe checkout -f 61547077994a9bcea2e84a9e3b1739c3c2cdc259</w:t>
+        <w:t xml:space="preserve"> &gt; c:\Program Files\Git\cmd\git.exe config core.sparsecheckout # timeout=10</w:t>
+      </w:r>
+    </w:p>
+    <w:p>
+      <w:pPr>
+        <w:tabs>
+          <w:tab w:val="left" w:pos="916"/>
+          <w:tab w:val="left" w:pos="1832"/>
+          <w:tab w:val="left" w:pos="2748"/>
+          <w:tab w:val="left" w:pos="3664"/>
+          <w:tab w:val="left" w:pos="4580"/>
+          <w:tab w:val="left" w:pos="5496"/>
+          <w:tab w:val="left" w:pos="6412"/>
+          <w:tab w:val="left" w:pos="7328"/>
+          <w:tab w:val="left" w:pos="8244"/>
+          <w:tab w:val="left" w:pos="9160"/>
+          <w:tab w:val="left" w:pos="10076"/>
+          <w:tab w:val="left" w:pos="10992"/>
+          <w:tab w:val="left" w:pos="11908"/>
+          <w:tab w:val="left" w:pos="12824"/>
+          <w:tab w:val="left" w:pos="13740"/>
+          <w:tab w:val="left" w:pos="14656"/>
+        </w:tabs>
+        <w:spacing w:after="0" w:line="240" w:lineRule="auto"/>
+        <w:rPr>
+          <w:rFonts w:ascii="Courier New" w:eastAsia="Times New Roman" w:hAnsi="Courier New" w:cs="Courier New"/>
+          <w:color w:val="333333"/>
+          <w:sz w:val="23"/>
+          <w:szCs w:val="23"/>
+        </w:rPr>
+      </w:pPr>
+      <w:r>
+        <w:rPr>
+          <w:rFonts w:ascii="Courier New" w:eastAsia="Times New Roman" w:hAnsi="Courier New" w:cs="Courier New"/>
+          <w:color w:val="333333"/>
+          <w:sz w:val="23"/>
+          <w:szCs w:val="23"/>
+        </w:rPr>
+        <w:t xml:space="preserve"> &gt; c:\Program Files\Git\cmd\git.exe checkout -f 61547077994a9bcea2e84a9e3b1739c3c2cdc259</w:t>
       </w:r>
     </w:p>
     <w:p>
@@ -2053,47 +1290,7 @@
           <w:sz w:val="23"/>
           <w:szCs w:val="23"/>
         </w:rPr>
-        <w:t xml:space="preserve"> &gt; c:\Program Files\</w:t>
-      </w:r>
-      <w:proofErr w:type="spellStart"/>
-      <w:r>
-        <w:rPr>
-          <w:rFonts w:ascii="Courier New" w:eastAsia="Times New Roman" w:hAnsi="Courier New" w:cs="Courier New"/>
-          <w:color w:val="333333"/>
-          <w:sz w:val="23"/>
-          <w:szCs w:val="23"/>
-        </w:rPr>
-        <w:t>Git</w:t>
-      </w:r>
-      <w:proofErr w:type="spellEnd"/>
-      <w:r>
-        <w:rPr>
-          <w:rFonts w:ascii="Courier New" w:eastAsia="Times New Roman" w:hAnsi="Courier New" w:cs="Courier New"/>
-          <w:color w:val="333333"/>
-          <w:sz w:val="23"/>
-          <w:szCs w:val="23"/>
-        </w:rPr>
-        <w:t>\</w:t>
-      </w:r>
-      <w:proofErr w:type="spellStart"/>
-      <w:r>
-        <w:rPr>
-          <w:rFonts w:ascii="Courier New" w:eastAsia="Times New Roman" w:hAnsi="Courier New" w:cs="Courier New"/>
-          <w:color w:val="333333"/>
-          <w:sz w:val="23"/>
-          <w:szCs w:val="23"/>
-        </w:rPr>
-        <w:t>cmd</w:t>
-      </w:r>
-      <w:proofErr w:type="spellEnd"/>
-      <w:r>
-        <w:rPr>
-          <w:rFonts w:ascii="Courier New" w:eastAsia="Times New Roman" w:hAnsi="Courier New" w:cs="Courier New"/>
-          <w:color w:val="333333"/>
-          <w:sz w:val="23"/>
-          <w:szCs w:val="23"/>
-        </w:rPr>
-        <w:t>\git.exe rev-list 61547077994a9bcea2e84a9e3b1739c3c2cdc259 # timeout=10</w:t>
+        <w:t xml:space="preserve"> &gt; c:\Program Files\Git\cmd\git.exe rev-list 61547077994a9bcea2e84a9e3b1739c3c2cdc259 # timeout=10</w:t>
       </w:r>
     </w:p>
     <w:p>
@@ -2321,27 +1518,7 @@
           <w:sz w:val="23"/>
           <w:szCs w:val="23"/>
         </w:rPr>
-        <w:t>[Java] $ "c:\Program Files\Java\jdk1.8.0_121/bin/java" -</w:t>
-      </w:r>
-      <w:proofErr w:type="spellStart"/>
-      <w:r>
-        <w:rPr>
-          <w:rFonts w:ascii="Courier New" w:eastAsia="Times New Roman" w:hAnsi="Courier New" w:cs="Courier New"/>
-          <w:color w:val="333333"/>
-          <w:sz w:val="23"/>
-          <w:szCs w:val="23"/>
-        </w:rPr>
-        <w:t>cp</w:t>
-      </w:r>
-      <w:proofErr w:type="spellEnd"/>
-      <w:r>
-        <w:rPr>
-          <w:rFonts w:ascii="Courier New" w:eastAsia="Times New Roman" w:hAnsi="Courier New" w:cs="Courier New"/>
-          <w:color w:val="333333"/>
-          <w:sz w:val="23"/>
-          <w:szCs w:val="23"/>
-        </w:rPr>
-        <w:t xml:space="preserve"> d:\Work\jenkins_test\maven33-agent.jar;c:\maven-3.3.9\boot\plexus-classworlds-2.5.2.jar;c:\maven-3.3.9/conf/logging </w:t>
+        <w:t xml:space="preserve">[Java] $ "c:\Program Files\Java\jdk1.8.0_121/bin/java" -cp d:\Work\jenkins_test\maven33-agent.jar;c:\maven-3.3.9\boot\plexus-classworlds-2.5.2.jar;c:\maven-3.3.9/conf/logging </w:t>
       </w:r>
       <w:r>
         <w:rPr>
@@ -2389,27 +1566,7 @@
           <w:sz w:val="23"/>
           <w:szCs w:val="23"/>
         </w:rPr>
-        <w:t>&lt;==</w:t>
-      </w:r>
-      <w:proofErr w:type="gramStart"/>
-      <w:r>
-        <w:rPr>
-          <w:rFonts w:ascii="Courier New" w:eastAsia="Times New Roman" w:hAnsi="Courier New" w:cs="Courier New"/>
-          <w:color w:val="333333"/>
-          <w:sz w:val="23"/>
-          <w:szCs w:val="23"/>
-        </w:rPr>
-        <w:t>=[</w:t>
-      </w:r>
-      <w:proofErr w:type="gramEnd"/>
-      <w:r>
-        <w:rPr>
-          <w:rFonts w:ascii="Courier New" w:eastAsia="Times New Roman" w:hAnsi="Courier New" w:cs="Courier New"/>
-          <w:color w:val="333333"/>
-          <w:sz w:val="23"/>
-          <w:szCs w:val="23"/>
-        </w:rPr>
-        <w:t>JENKINS REMOTING CAPACITY]===&gt;channel started</w:t>
+        <w:t>&lt;===[JENKINS REMOTING CAPACITY]===&gt;channel started</w:t>
       </w:r>
     </w:p>
     <w:p>
@@ -2726,31 +1883,7 @@
           <w:sz w:val="23"/>
           <w:szCs w:val="23"/>
         </w:rPr>
-        <w:t xml:space="preserve">--- </w:t>
-      </w:r>
-      <w:proofErr w:type="gramStart"/>
-      <w:r>
-        <w:rPr>
-          <w:rFonts w:ascii="Courier New" w:eastAsia="Times New Roman" w:hAnsi="Courier New" w:cs="Courier New"/>
-          <w:b/>
-          <w:bCs/>
-          <w:color w:val="333333"/>
-          <w:sz w:val="23"/>
-          <w:szCs w:val="23"/>
-        </w:rPr>
-        <w:t>maven-resources-plugin:</w:t>
-      </w:r>
-      <w:proofErr w:type="gramEnd"/>
-      <w:r>
-        <w:rPr>
-          <w:rFonts w:ascii="Courier New" w:eastAsia="Times New Roman" w:hAnsi="Courier New" w:cs="Courier New"/>
-          <w:b/>
-          <w:bCs/>
-          <w:color w:val="333333"/>
-          <w:sz w:val="23"/>
-          <w:szCs w:val="23"/>
-        </w:rPr>
-        <w:t>2.6:resources (default-resources) @ hello-ci ---</w:t>
+        <w:t>--- maven-resources-plugin:2.6:resources (default-resources) @ hello-ci ---</w:t>
       </w:r>
     </w:p>
     <w:p>
@@ -2830,47 +1963,7 @@
           <w:sz w:val="23"/>
           <w:szCs w:val="23"/>
         </w:rPr>
-        <w:t xml:space="preserve">[INFO] skip </w:t>
-      </w:r>
-      <w:proofErr w:type="gramStart"/>
-      <w:r>
-        <w:rPr>
-          <w:rFonts w:ascii="Courier New" w:eastAsia="Times New Roman" w:hAnsi="Courier New" w:cs="Courier New"/>
-          <w:color w:val="333333"/>
-          <w:sz w:val="23"/>
-          <w:szCs w:val="23"/>
-        </w:rPr>
-        <w:t>non existing</w:t>
-      </w:r>
-      <w:proofErr w:type="gramEnd"/>
-      <w:r>
-        <w:rPr>
-          <w:rFonts w:ascii="Courier New" w:eastAsia="Times New Roman" w:hAnsi="Courier New" w:cs="Courier New"/>
-          <w:color w:val="333333"/>
-          <w:sz w:val="23"/>
-          <w:szCs w:val="23"/>
-        </w:rPr>
-        <w:t xml:space="preserve"> </w:t>
-      </w:r>
-      <w:proofErr w:type="spellStart"/>
-      <w:r>
-        <w:rPr>
-          <w:rFonts w:ascii="Courier New" w:eastAsia="Times New Roman" w:hAnsi="Courier New" w:cs="Courier New"/>
-          <w:color w:val="333333"/>
-          <w:sz w:val="23"/>
-          <w:szCs w:val="23"/>
-        </w:rPr>
-        <w:t>resourceDirectory</w:t>
-      </w:r>
-      <w:proofErr w:type="spellEnd"/>
-      <w:r>
-        <w:rPr>
-          <w:rFonts w:ascii="Courier New" w:eastAsia="Times New Roman" w:hAnsi="Courier New" w:cs="Courier New"/>
-          <w:color w:val="333333"/>
-          <w:sz w:val="23"/>
-          <w:szCs w:val="23"/>
-        </w:rPr>
-        <w:t xml:space="preserve"> d:\Work\jenkins_test\workspace\helloci\Java\src\main\resources</w:t>
+        <w:t>[INFO] skip non existing resourceDirectory d:\Work\jenkins_test\workspace\helloci\Java\src\main\resources</w:t>
       </w:r>
     </w:p>
     <w:p>
@@ -2959,31 +2052,7 @@
           <w:sz w:val="23"/>
           <w:szCs w:val="23"/>
         </w:rPr>
-        <w:t xml:space="preserve">--- </w:t>
-      </w:r>
-      <w:proofErr w:type="gramStart"/>
-      <w:r>
-        <w:rPr>
-          <w:rFonts w:ascii="Courier New" w:eastAsia="Times New Roman" w:hAnsi="Courier New" w:cs="Courier New"/>
-          <w:b/>
-          <w:bCs/>
-          <w:color w:val="333333"/>
-          <w:sz w:val="23"/>
-          <w:szCs w:val="23"/>
-        </w:rPr>
-        <w:t>maven-compiler-plugin:</w:t>
-      </w:r>
-      <w:proofErr w:type="gramEnd"/>
-      <w:r>
-        <w:rPr>
-          <w:rFonts w:ascii="Courier New" w:eastAsia="Times New Roman" w:hAnsi="Courier New" w:cs="Courier New"/>
-          <w:b/>
-          <w:bCs/>
-          <w:color w:val="333333"/>
-          <w:sz w:val="23"/>
-          <w:szCs w:val="23"/>
-        </w:rPr>
-        <w:t>3.1:compile (default-compile) @ hello-ci ---</w:t>
+        <w:t>--- maven-compiler-plugin:3.1:compile (default-compile) @ hello-ci ---</w:t>
       </w:r>
     </w:p>
     <w:p>
@@ -3190,55 +2259,7 @@
           <w:sz w:val="23"/>
           <w:szCs w:val="23"/>
         </w:rPr>
-        <w:t xml:space="preserve">--- </w:t>
-      </w:r>
-      <w:proofErr w:type="gramStart"/>
-      <w:r>
-        <w:rPr>
-          <w:rFonts w:ascii="Courier New" w:eastAsia="Times New Roman" w:hAnsi="Courier New" w:cs="Courier New"/>
-          <w:b/>
-          <w:bCs/>
-          <w:color w:val="333333"/>
-          <w:sz w:val="23"/>
-          <w:szCs w:val="23"/>
-        </w:rPr>
-        <w:t>maven-resources-plugin:</w:t>
-      </w:r>
-      <w:proofErr w:type="gramEnd"/>
-      <w:r>
-        <w:rPr>
-          <w:rFonts w:ascii="Courier New" w:eastAsia="Times New Roman" w:hAnsi="Courier New" w:cs="Courier New"/>
-          <w:b/>
-          <w:bCs/>
-          <w:color w:val="333333"/>
-          <w:sz w:val="23"/>
-          <w:szCs w:val="23"/>
-        </w:rPr>
-        <w:t>2.6:testResources (default-</w:t>
-      </w:r>
-      <w:proofErr w:type="spellStart"/>
-      <w:r>
-        <w:rPr>
-          <w:rFonts w:ascii="Courier New" w:eastAsia="Times New Roman" w:hAnsi="Courier New" w:cs="Courier New"/>
-          <w:b/>
-          <w:bCs/>
-          <w:color w:val="333333"/>
-          <w:sz w:val="23"/>
-          <w:szCs w:val="23"/>
-        </w:rPr>
-        <w:t>testResources</w:t>
-      </w:r>
-      <w:proofErr w:type="spellEnd"/>
-      <w:r>
-        <w:rPr>
-          <w:rFonts w:ascii="Courier New" w:eastAsia="Times New Roman" w:hAnsi="Courier New" w:cs="Courier New"/>
-          <w:b/>
-          <w:bCs/>
-          <w:color w:val="333333"/>
-          <w:sz w:val="23"/>
-          <w:szCs w:val="23"/>
-        </w:rPr>
-        <w:t>) @ hello-ci ---</w:t>
+        <w:t>--- maven-resources-plugin:2.6:testResources (default-testResources) @ hello-ci ---</w:t>
       </w:r>
     </w:p>
     <w:p>
@@ -3318,47 +2339,7 @@
           <w:sz w:val="23"/>
           <w:szCs w:val="23"/>
         </w:rPr>
-        <w:t xml:space="preserve">[INFO] skip </w:t>
-      </w:r>
-      <w:proofErr w:type="gramStart"/>
-      <w:r>
-        <w:rPr>
-          <w:rFonts w:ascii="Courier New" w:eastAsia="Times New Roman" w:hAnsi="Courier New" w:cs="Courier New"/>
-          <w:color w:val="333333"/>
-          <w:sz w:val="23"/>
-          <w:szCs w:val="23"/>
-        </w:rPr>
-        <w:t>non existing</w:t>
-      </w:r>
-      <w:proofErr w:type="gramEnd"/>
-      <w:r>
-        <w:rPr>
-          <w:rFonts w:ascii="Courier New" w:eastAsia="Times New Roman" w:hAnsi="Courier New" w:cs="Courier New"/>
-          <w:color w:val="333333"/>
-          <w:sz w:val="23"/>
-          <w:szCs w:val="23"/>
-        </w:rPr>
-        <w:t xml:space="preserve"> </w:t>
-      </w:r>
-      <w:proofErr w:type="spellStart"/>
-      <w:r>
-        <w:rPr>
-          <w:rFonts w:ascii="Courier New" w:eastAsia="Times New Roman" w:hAnsi="Courier New" w:cs="Courier New"/>
-          <w:color w:val="333333"/>
-          <w:sz w:val="23"/>
-          <w:szCs w:val="23"/>
-        </w:rPr>
-        <w:t>resourceDirectory</w:t>
-      </w:r>
-      <w:proofErr w:type="spellEnd"/>
-      <w:r>
-        <w:rPr>
-          <w:rFonts w:ascii="Courier New" w:eastAsia="Times New Roman" w:hAnsi="Courier New" w:cs="Courier New"/>
-          <w:color w:val="333333"/>
-          <w:sz w:val="23"/>
-          <w:szCs w:val="23"/>
-        </w:rPr>
-        <w:t xml:space="preserve"> d:\Work\jenkins_test\workspace\helloci\Java\src\test\resources</w:t>
+        <w:t>[INFO] skip non existing resourceDirectory d:\Work\jenkins_test\workspace\helloci\Java\src\test\resources</w:t>
       </w:r>
     </w:p>
     <w:p>
@@ -3447,55 +2428,7 @@
           <w:sz w:val="23"/>
           <w:szCs w:val="23"/>
         </w:rPr>
-        <w:t xml:space="preserve">--- </w:t>
-      </w:r>
-      <w:proofErr w:type="gramStart"/>
-      <w:r>
-        <w:rPr>
-          <w:rFonts w:ascii="Courier New" w:eastAsia="Times New Roman" w:hAnsi="Courier New" w:cs="Courier New"/>
-          <w:b/>
-          <w:bCs/>
-          <w:color w:val="333333"/>
-          <w:sz w:val="23"/>
-          <w:szCs w:val="23"/>
-        </w:rPr>
-        <w:t>maven-compiler-plugin:</w:t>
-      </w:r>
-      <w:proofErr w:type="gramEnd"/>
-      <w:r>
-        <w:rPr>
-          <w:rFonts w:ascii="Courier New" w:eastAsia="Times New Roman" w:hAnsi="Courier New" w:cs="Courier New"/>
-          <w:b/>
-          <w:bCs/>
-          <w:color w:val="333333"/>
-          <w:sz w:val="23"/>
-          <w:szCs w:val="23"/>
-        </w:rPr>
-        <w:t>3.1:testCompile (default-</w:t>
-      </w:r>
-      <w:proofErr w:type="spellStart"/>
-      <w:r>
-        <w:rPr>
-          <w:rFonts w:ascii="Courier New" w:eastAsia="Times New Roman" w:hAnsi="Courier New" w:cs="Courier New"/>
-          <w:b/>
-          <w:bCs/>
-          <w:color w:val="333333"/>
-          <w:sz w:val="23"/>
-          <w:szCs w:val="23"/>
-        </w:rPr>
-        <w:t>testCompile</w:t>
-      </w:r>
-      <w:proofErr w:type="spellEnd"/>
-      <w:r>
-        <w:rPr>
-          <w:rFonts w:ascii="Courier New" w:eastAsia="Times New Roman" w:hAnsi="Courier New" w:cs="Courier New"/>
-          <w:b/>
-          <w:bCs/>
-          <w:color w:val="333333"/>
-          <w:sz w:val="23"/>
-          <w:szCs w:val="23"/>
-        </w:rPr>
-        <w:t>) @ hello-ci ---</w:t>
+        <w:t>--- maven-compiler-plugin:3.1:testCompile (default-testCompile) @ hello-ci ---</w:t>
       </w:r>
     </w:p>
     <w:p>
@@ -3702,31 +2635,7 @@
           <w:sz w:val="23"/>
           <w:szCs w:val="23"/>
         </w:rPr>
-        <w:t xml:space="preserve">--- </w:t>
-      </w:r>
-      <w:proofErr w:type="gramStart"/>
-      <w:r>
-        <w:rPr>
-          <w:rFonts w:ascii="Courier New" w:eastAsia="Times New Roman" w:hAnsi="Courier New" w:cs="Courier New"/>
-          <w:b/>
-          <w:bCs/>
-          <w:color w:val="333333"/>
-          <w:sz w:val="23"/>
-          <w:szCs w:val="23"/>
-        </w:rPr>
-        <w:t>maven-surefire-plugin:</w:t>
-      </w:r>
-      <w:proofErr w:type="gramEnd"/>
-      <w:r>
-        <w:rPr>
-          <w:rFonts w:ascii="Courier New" w:eastAsia="Times New Roman" w:hAnsi="Courier New" w:cs="Courier New"/>
-          <w:b/>
-          <w:bCs/>
-          <w:color w:val="333333"/>
-          <w:sz w:val="23"/>
-          <w:szCs w:val="23"/>
-        </w:rPr>
-        <w:t>2.16:test (default-test) @ hello-ci ---</w:t>
+        <w:t>--- maven-surefire-plugin:2.16:test (default-test) @ hello-ci ---</w:t>
       </w:r>
     </w:p>
     <w:p>
@@ -3984,227 +2893,121 @@
           <w:sz w:val="23"/>
           <w:szCs w:val="23"/>
         </w:rPr>
-        <w:t xml:space="preserve">Running </w:t>
-      </w:r>
-      <w:proofErr w:type="spellStart"/>
-      <w:r>
-        <w:rPr>
-          <w:rFonts w:ascii="Courier New" w:eastAsia="Times New Roman" w:hAnsi="Courier New" w:cs="Courier New"/>
-          <w:color w:val="333333"/>
-          <w:sz w:val="23"/>
-          <w:szCs w:val="23"/>
-        </w:rPr>
-        <w:t>com.github.vitalliuss.helloci.AppTest</w:t>
-      </w:r>
-      <w:proofErr w:type="spellEnd"/>
-    </w:p>
-    <w:p>
-      <w:pPr>
-        <w:tabs>
-          <w:tab w:val="left" w:pos="916"/>
-          <w:tab w:val="left" w:pos="1832"/>
-          <w:tab w:val="left" w:pos="2748"/>
-          <w:tab w:val="left" w:pos="3664"/>
-          <w:tab w:val="left" w:pos="4580"/>
-          <w:tab w:val="left" w:pos="5496"/>
-          <w:tab w:val="left" w:pos="6412"/>
-          <w:tab w:val="left" w:pos="7328"/>
-          <w:tab w:val="left" w:pos="8244"/>
-          <w:tab w:val="left" w:pos="9160"/>
-          <w:tab w:val="left" w:pos="10076"/>
-          <w:tab w:val="left" w:pos="10992"/>
-          <w:tab w:val="left" w:pos="11908"/>
-          <w:tab w:val="left" w:pos="12824"/>
-          <w:tab w:val="left" w:pos="13740"/>
-          <w:tab w:val="left" w:pos="14656"/>
-        </w:tabs>
-        <w:spacing w:after="0" w:line="240" w:lineRule="auto"/>
-        <w:rPr>
-          <w:rFonts w:ascii="Courier New" w:eastAsia="Times New Roman" w:hAnsi="Courier New" w:cs="Courier New"/>
-          <w:color w:val="333333"/>
-          <w:sz w:val="23"/>
-          <w:szCs w:val="23"/>
-        </w:rPr>
-      </w:pPr>
-      <w:r>
-        <w:rPr>
-          <w:rFonts w:ascii="Courier New" w:eastAsia="Times New Roman" w:hAnsi="Courier New" w:cs="Courier New"/>
-          <w:color w:val="333333"/>
-          <w:sz w:val="23"/>
-          <w:szCs w:val="23"/>
-        </w:rPr>
-        <w:t xml:space="preserve">Tests run: </w:t>
-      </w:r>
-      <w:proofErr w:type="gramStart"/>
-      <w:r>
-        <w:rPr>
-          <w:rFonts w:ascii="Courier New" w:eastAsia="Times New Roman" w:hAnsi="Courier New" w:cs="Courier New"/>
-          <w:color w:val="333333"/>
-          <w:sz w:val="23"/>
-          <w:szCs w:val="23"/>
-        </w:rPr>
-        <w:t>5</w:t>
-      </w:r>
-      <w:proofErr w:type="gramEnd"/>
-      <w:r>
-        <w:rPr>
-          <w:rFonts w:ascii="Courier New" w:eastAsia="Times New Roman" w:hAnsi="Courier New" w:cs="Courier New"/>
-          <w:color w:val="333333"/>
-          <w:sz w:val="23"/>
-          <w:szCs w:val="23"/>
-        </w:rPr>
-        <w:t xml:space="preserve">, Failures: 1, Errors: 0, Skipped: 1, Time elapsed: 0.027 sec &lt;&lt;&lt; FAILURE! - </w:t>
-      </w:r>
-      <w:proofErr w:type="gramStart"/>
-      <w:r>
-        <w:rPr>
-          <w:rFonts w:ascii="Courier New" w:eastAsia="Times New Roman" w:hAnsi="Courier New" w:cs="Courier New"/>
-          <w:color w:val="333333"/>
-          <w:sz w:val="23"/>
-          <w:szCs w:val="23"/>
-        </w:rPr>
-        <w:t>in</w:t>
-      </w:r>
-      <w:proofErr w:type="gramEnd"/>
-      <w:r>
-        <w:rPr>
-          <w:rFonts w:ascii="Courier New" w:eastAsia="Times New Roman" w:hAnsi="Courier New" w:cs="Courier New"/>
-          <w:color w:val="333333"/>
-          <w:sz w:val="23"/>
-          <w:szCs w:val="23"/>
-        </w:rPr>
-        <w:t xml:space="preserve"> </w:t>
-      </w:r>
-      <w:proofErr w:type="spellStart"/>
-      <w:r>
-        <w:rPr>
-          <w:rFonts w:ascii="Courier New" w:eastAsia="Times New Roman" w:hAnsi="Courier New" w:cs="Courier New"/>
-          <w:color w:val="333333"/>
-          <w:sz w:val="23"/>
-          <w:szCs w:val="23"/>
-        </w:rPr>
-        <w:t>com.github.vitalliuss.helloci.AppTest</w:t>
-      </w:r>
-      <w:proofErr w:type="spellEnd"/>
-    </w:p>
-    <w:p>
-      <w:pPr>
-        <w:tabs>
-          <w:tab w:val="left" w:pos="916"/>
-          <w:tab w:val="left" w:pos="1832"/>
-          <w:tab w:val="left" w:pos="2748"/>
-          <w:tab w:val="left" w:pos="3664"/>
-          <w:tab w:val="left" w:pos="4580"/>
-          <w:tab w:val="left" w:pos="5496"/>
-          <w:tab w:val="left" w:pos="6412"/>
-          <w:tab w:val="left" w:pos="7328"/>
-          <w:tab w:val="left" w:pos="8244"/>
-          <w:tab w:val="left" w:pos="9160"/>
-          <w:tab w:val="left" w:pos="10076"/>
-          <w:tab w:val="left" w:pos="10992"/>
-          <w:tab w:val="left" w:pos="11908"/>
-          <w:tab w:val="left" w:pos="12824"/>
-          <w:tab w:val="left" w:pos="13740"/>
-          <w:tab w:val="left" w:pos="14656"/>
-        </w:tabs>
-        <w:spacing w:after="0" w:line="240" w:lineRule="auto"/>
-        <w:rPr>
-          <w:rFonts w:ascii="Courier New" w:eastAsia="Times New Roman" w:hAnsi="Courier New" w:cs="Courier New"/>
-          <w:color w:val="333333"/>
-          <w:sz w:val="23"/>
-          <w:szCs w:val="23"/>
-        </w:rPr>
-      </w:pPr>
-      <w:proofErr w:type="spellStart"/>
-      <w:proofErr w:type="gramStart"/>
-      <w:r>
-        <w:rPr>
-          <w:rFonts w:ascii="Courier New" w:eastAsia="Times New Roman" w:hAnsi="Courier New" w:cs="Courier New"/>
-          <w:color w:val="333333"/>
-          <w:sz w:val="23"/>
-          <w:szCs w:val="23"/>
-        </w:rPr>
-        <w:t>testShouldBeFailed</w:t>
-      </w:r>
-      <w:proofErr w:type="spellEnd"/>
-      <w:r>
-        <w:rPr>
-          <w:rFonts w:ascii="Courier New" w:eastAsia="Times New Roman" w:hAnsi="Courier New" w:cs="Courier New"/>
-          <w:color w:val="333333"/>
-          <w:sz w:val="23"/>
-          <w:szCs w:val="23"/>
-        </w:rPr>
-        <w:t>(</w:t>
-      </w:r>
-      <w:proofErr w:type="spellStart"/>
-      <w:proofErr w:type="gramEnd"/>
-      <w:r>
-        <w:rPr>
-          <w:rFonts w:ascii="Courier New" w:eastAsia="Times New Roman" w:hAnsi="Courier New" w:cs="Courier New"/>
-          <w:color w:val="333333"/>
-          <w:sz w:val="23"/>
-          <w:szCs w:val="23"/>
-        </w:rPr>
-        <w:t>com.github.vitalliuss.helloci.AppTest</w:t>
-      </w:r>
-      <w:proofErr w:type="spellEnd"/>
-      <w:r>
-        <w:rPr>
-          <w:rFonts w:ascii="Courier New" w:eastAsia="Times New Roman" w:hAnsi="Courier New" w:cs="Courier New"/>
-          <w:color w:val="333333"/>
-          <w:sz w:val="23"/>
-          <w:szCs w:val="23"/>
-        </w:rPr>
-        <w:t>)  Time elapsed: 0.004 sec  &lt;&lt;&lt; FAILURE!</w:t>
-      </w:r>
-    </w:p>
-    <w:p>
-      <w:pPr>
-        <w:tabs>
-          <w:tab w:val="left" w:pos="916"/>
-          <w:tab w:val="left" w:pos="1832"/>
-          <w:tab w:val="left" w:pos="2748"/>
-          <w:tab w:val="left" w:pos="3664"/>
-          <w:tab w:val="left" w:pos="4580"/>
-          <w:tab w:val="left" w:pos="5496"/>
-          <w:tab w:val="left" w:pos="6412"/>
-          <w:tab w:val="left" w:pos="7328"/>
-          <w:tab w:val="left" w:pos="8244"/>
-          <w:tab w:val="left" w:pos="9160"/>
-          <w:tab w:val="left" w:pos="10076"/>
-          <w:tab w:val="left" w:pos="10992"/>
-          <w:tab w:val="left" w:pos="11908"/>
-          <w:tab w:val="left" w:pos="12824"/>
-          <w:tab w:val="left" w:pos="13740"/>
-          <w:tab w:val="left" w:pos="14656"/>
-        </w:tabs>
-        <w:spacing w:after="0" w:line="240" w:lineRule="auto"/>
-        <w:rPr>
-          <w:rFonts w:ascii="Courier New" w:eastAsia="Times New Roman" w:hAnsi="Courier New" w:cs="Courier New"/>
-          <w:color w:val="333333"/>
-          <w:sz w:val="23"/>
-          <w:szCs w:val="23"/>
-        </w:rPr>
-      </w:pPr>
-      <w:proofErr w:type="spellStart"/>
-      <w:r>
-        <w:rPr>
-          <w:rFonts w:ascii="Courier New" w:eastAsia="Times New Roman" w:hAnsi="Courier New" w:cs="Courier New"/>
-          <w:color w:val="333333"/>
-          <w:sz w:val="23"/>
-          <w:szCs w:val="23"/>
-        </w:rPr>
-        <w:t>java.lang.AssertionError</w:t>
-      </w:r>
-      <w:proofErr w:type="spellEnd"/>
-      <w:r>
-        <w:rPr>
-          <w:rFonts w:ascii="Courier New" w:eastAsia="Times New Roman" w:hAnsi="Courier New" w:cs="Courier New"/>
-          <w:color w:val="333333"/>
-          <w:sz w:val="23"/>
-          <w:szCs w:val="23"/>
-        </w:rPr>
-        <w:t>: null</w:t>
+        <w:t>Running com.github.vitalliuss.helloci.AppTest</w:t>
+      </w:r>
+    </w:p>
+    <w:p>
+      <w:pPr>
+        <w:tabs>
+          <w:tab w:val="left" w:pos="916"/>
+          <w:tab w:val="left" w:pos="1832"/>
+          <w:tab w:val="left" w:pos="2748"/>
+          <w:tab w:val="left" w:pos="3664"/>
+          <w:tab w:val="left" w:pos="4580"/>
+          <w:tab w:val="left" w:pos="5496"/>
+          <w:tab w:val="left" w:pos="6412"/>
+          <w:tab w:val="left" w:pos="7328"/>
+          <w:tab w:val="left" w:pos="8244"/>
+          <w:tab w:val="left" w:pos="9160"/>
+          <w:tab w:val="left" w:pos="10076"/>
+          <w:tab w:val="left" w:pos="10992"/>
+          <w:tab w:val="left" w:pos="11908"/>
+          <w:tab w:val="left" w:pos="12824"/>
+          <w:tab w:val="left" w:pos="13740"/>
+          <w:tab w:val="left" w:pos="14656"/>
+        </w:tabs>
+        <w:spacing w:after="0" w:line="240" w:lineRule="auto"/>
+        <w:rPr>
+          <w:rFonts w:ascii="Courier New" w:eastAsia="Times New Roman" w:hAnsi="Courier New" w:cs="Courier New"/>
+          <w:color w:val="333333"/>
+          <w:sz w:val="23"/>
+          <w:szCs w:val="23"/>
+        </w:rPr>
+      </w:pPr>
+      <w:r>
+        <w:rPr>
+          <w:rFonts w:ascii="Courier New" w:eastAsia="Times New Roman" w:hAnsi="Courier New" w:cs="Courier New"/>
+          <w:color w:val="333333"/>
+          <w:sz w:val="23"/>
+          <w:szCs w:val="23"/>
+        </w:rPr>
+        <w:t>Tests run: 5, Failures: 1, Errors: 0, Skipped: 1, Time elapsed: 0.027 sec &lt;&lt;&lt; FAILURE! - in com.github.vitalliuss.helloci.AppTest</w:t>
+      </w:r>
+    </w:p>
+    <w:p>
+      <w:pPr>
+        <w:tabs>
+          <w:tab w:val="left" w:pos="916"/>
+          <w:tab w:val="left" w:pos="1832"/>
+          <w:tab w:val="left" w:pos="2748"/>
+          <w:tab w:val="left" w:pos="3664"/>
+          <w:tab w:val="left" w:pos="4580"/>
+          <w:tab w:val="left" w:pos="5496"/>
+          <w:tab w:val="left" w:pos="6412"/>
+          <w:tab w:val="left" w:pos="7328"/>
+          <w:tab w:val="left" w:pos="8244"/>
+          <w:tab w:val="left" w:pos="9160"/>
+          <w:tab w:val="left" w:pos="10076"/>
+          <w:tab w:val="left" w:pos="10992"/>
+          <w:tab w:val="left" w:pos="11908"/>
+          <w:tab w:val="left" w:pos="12824"/>
+          <w:tab w:val="left" w:pos="13740"/>
+          <w:tab w:val="left" w:pos="14656"/>
+        </w:tabs>
+        <w:spacing w:after="0" w:line="240" w:lineRule="auto"/>
+        <w:rPr>
+          <w:rFonts w:ascii="Courier New" w:eastAsia="Times New Roman" w:hAnsi="Courier New" w:cs="Courier New"/>
+          <w:color w:val="333333"/>
+          <w:sz w:val="23"/>
+          <w:szCs w:val="23"/>
+        </w:rPr>
+      </w:pPr>
+      <w:r>
+        <w:rPr>
+          <w:rFonts w:ascii="Courier New" w:eastAsia="Times New Roman" w:hAnsi="Courier New" w:cs="Courier New"/>
+          <w:color w:val="333333"/>
+          <w:sz w:val="23"/>
+          <w:szCs w:val="23"/>
+        </w:rPr>
+        <w:t>testShouldBeFailed(com.github.vitalliuss.helloci.AppTest)  Time elapsed: 0.004 sec  &lt;&lt;&lt; FAILURE!</w:t>
+      </w:r>
+    </w:p>
+    <w:p>
+      <w:pPr>
+        <w:tabs>
+          <w:tab w:val="left" w:pos="916"/>
+          <w:tab w:val="left" w:pos="1832"/>
+          <w:tab w:val="left" w:pos="2748"/>
+          <w:tab w:val="left" w:pos="3664"/>
+          <w:tab w:val="left" w:pos="4580"/>
+          <w:tab w:val="left" w:pos="5496"/>
+          <w:tab w:val="left" w:pos="6412"/>
+          <w:tab w:val="left" w:pos="7328"/>
+          <w:tab w:val="left" w:pos="8244"/>
+          <w:tab w:val="left" w:pos="9160"/>
+          <w:tab w:val="left" w:pos="10076"/>
+          <w:tab w:val="left" w:pos="10992"/>
+          <w:tab w:val="left" w:pos="11908"/>
+          <w:tab w:val="left" w:pos="12824"/>
+          <w:tab w:val="left" w:pos="13740"/>
+          <w:tab w:val="left" w:pos="14656"/>
+        </w:tabs>
+        <w:spacing w:after="0" w:line="240" w:lineRule="auto"/>
+        <w:rPr>
+          <w:rFonts w:ascii="Courier New" w:eastAsia="Times New Roman" w:hAnsi="Courier New" w:cs="Courier New"/>
+          <w:color w:val="333333"/>
+          <w:sz w:val="23"/>
+          <w:szCs w:val="23"/>
+        </w:rPr>
+      </w:pPr>
+      <w:r>
+        <w:rPr>
+          <w:rFonts w:ascii="Courier New" w:eastAsia="Times New Roman" w:hAnsi="Courier New" w:cs="Courier New"/>
+          <w:color w:val="333333"/>
+          <w:sz w:val="23"/>
+          <w:szCs w:val="23"/>
+        </w:rPr>
+        <w:t>java.lang.AssertionError: null</w:t>
       </w:r>
     </w:p>
     <w:p>
@@ -4243,46 +3046,7 @@
           <w:szCs w:val="23"/>
         </w:rPr>
         <w:tab/>
-      </w:r>
-      <w:proofErr w:type="gramStart"/>
-      <w:r>
-        <w:rPr>
-          <w:rFonts w:ascii="Courier New" w:eastAsia="Times New Roman" w:hAnsi="Courier New" w:cs="Courier New"/>
-          <w:color w:val="333333"/>
-          <w:sz w:val="23"/>
-          <w:szCs w:val="23"/>
-        </w:rPr>
-        <w:t>at</w:t>
-      </w:r>
-      <w:proofErr w:type="gramEnd"/>
-      <w:r>
-        <w:rPr>
-          <w:rFonts w:ascii="Courier New" w:eastAsia="Times New Roman" w:hAnsi="Courier New" w:cs="Courier New"/>
-          <w:color w:val="333333"/>
-          <w:sz w:val="23"/>
-          <w:szCs w:val="23"/>
-        </w:rPr>
-        <w:t xml:space="preserve"> </w:t>
-      </w:r>
-      <w:proofErr w:type="spellStart"/>
-      <w:r>
-        <w:rPr>
-          <w:rFonts w:ascii="Courier New" w:eastAsia="Times New Roman" w:hAnsi="Courier New" w:cs="Courier New"/>
-          <w:color w:val="333333"/>
-          <w:sz w:val="23"/>
-          <w:szCs w:val="23"/>
-        </w:rPr>
-        <w:t>org.junit.Assert.fail</w:t>
-      </w:r>
-      <w:proofErr w:type="spellEnd"/>
-      <w:r>
-        <w:rPr>
-          <w:rFonts w:ascii="Courier New" w:eastAsia="Times New Roman" w:hAnsi="Courier New" w:cs="Courier New"/>
-          <w:color w:val="333333"/>
-          <w:sz w:val="23"/>
-          <w:szCs w:val="23"/>
-        </w:rPr>
-        <w:t>(Assert.java:86)</w:t>
+        <w:t>at org.junit.Assert.fail(Assert.java:86)</w:t>
       </w:r>
     </w:p>
     <w:p>
@@ -4321,46 +3085,7 @@
           <w:szCs w:val="23"/>
         </w:rPr>
         <w:tab/>
-      </w:r>
-      <w:proofErr w:type="gramStart"/>
-      <w:r>
-        <w:rPr>
-          <w:rFonts w:ascii="Courier New" w:eastAsia="Times New Roman" w:hAnsi="Courier New" w:cs="Courier New"/>
-          <w:color w:val="333333"/>
-          <w:sz w:val="23"/>
-          <w:szCs w:val="23"/>
-        </w:rPr>
-        <w:t>at</w:t>
-      </w:r>
-      <w:proofErr w:type="gramEnd"/>
-      <w:r>
-        <w:rPr>
-          <w:rFonts w:ascii="Courier New" w:eastAsia="Times New Roman" w:hAnsi="Courier New" w:cs="Courier New"/>
-          <w:color w:val="333333"/>
-          <w:sz w:val="23"/>
-          <w:szCs w:val="23"/>
-        </w:rPr>
-        <w:t xml:space="preserve"> </w:t>
-      </w:r>
-      <w:proofErr w:type="spellStart"/>
-      <w:r>
-        <w:rPr>
-          <w:rFonts w:ascii="Courier New" w:eastAsia="Times New Roman" w:hAnsi="Courier New" w:cs="Courier New"/>
-          <w:color w:val="333333"/>
-          <w:sz w:val="23"/>
-          <w:szCs w:val="23"/>
-        </w:rPr>
-        <w:t>org.junit.Assert.assertTrue</w:t>
-      </w:r>
-      <w:proofErr w:type="spellEnd"/>
-      <w:r>
-        <w:rPr>
-          <w:rFonts w:ascii="Courier New" w:eastAsia="Times New Roman" w:hAnsi="Courier New" w:cs="Courier New"/>
-          <w:color w:val="333333"/>
-          <w:sz w:val="23"/>
-          <w:szCs w:val="23"/>
-        </w:rPr>
-        <w:t>(Assert.java:41)</w:t>
+        <w:t>at org.junit.Assert.assertTrue(Assert.java:41)</w:t>
       </w:r>
     </w:p>
     <w:p>
@@ -4399,46 +3124,7 @@
           <w:szCs w:val="23"/>
         </w:rPr>
         <w:tab/>
-      </w:r>
-      <w:proofErr w:type="gramStart"/>
-      <w:r>
-        <w:rPr>
-          <w:rFonts w:ascii="Courier New" w:eastAsia="Times New Roman" w:hAnsi="Courier New" w:cs="Courier New"/>
-          <w:color w:val="333333"/>
-          <w:sz w:val="23"/>
-          <w:szCs w:val="23"/>
-        </w:rPr>
-        <w:t>at</w:t>
-      </w:r>
-      <w:proofErr w:type="gramEnd"/>
-      <w:r>
-        <w:rPr>
-          <w:rFonts w:ascii="Courier New" w:eastAsia="Times New Roman" w:hAnsi="Courier New" w:cs="Courier New"/>
-          <w:color w:val="333333"/>
-          <w:sz w:val="23"/>
-          <w:szCs w:val="23"/>
-        </w:rPr>
-        <w:t xml:space="preserve"> </w:t>
-      </w:r>
-      <w:proofErr w:type="spellStart"/>
-      <w:r>
-        <w:rPr>
-          <w:rFonts w:ascii="Courier New" w:eastAsia="Times New Roman" w:hAnsi="Courier New" w:cs="Courier New"/>
-          <w:color w:val="333333"/>
-          <w:sz w:val="23"/>
-          <w:szCs w:val="23"/>
-        </w:rPr>
-        <w:t>org.junit.Assert.assertTrue</w:t>
-      </w:r>
-      <w:proofErr w:type="spellEnd"/>
-      <w:r>
-        <w:rPr>
-          <w:rFonts w:ascii="Courier New" w:eastAsia="Times New Roman" w:hAnsi="Courier New" w:cs="Courier New"/>
-          <w:color w:val="333333"/>
-          <w:sz w:val="23"/>
-          <w:szCs w:val="23"/>
-        </w:rPr>
-        <w:t>(Assert.java:52)</w:t>
+        <w:t>at org.junit.Assert.assertTrue(Assert.java:52)</w:t>
       </w:r>
     </w:p>
     <w:p>
@@ -4477,115 +3163,95 @@
           <w:szCs w:val="23"/>
         </w:rPr>
         <w:tab/>
-      </w:r>
-      <w:proofErr w:type="gramStart"/>
-      <w:r>
-        <w:rPr>
-          <w:rFonts w:ascii="Courier New" w:eastAsia="Times New Roman" w:hAnsi="Courier New" w:cs="Courier New"/>
-          <w:color w:val="333333"/>
-          <w:sz w:val="23"/>
-          <w:szCs w:val="23"/>
-        </w:rPr>
-        <w:t>at</w:t>
-      </w:r>
-      <w:proofErr w:type="gramEnd"/>
-      <w:r>
-        <w:rPr>
-          <w:rFonts w:ascii="Courier New" w:eastAsia="Times New Roman" w:hAnsi="Courier New" w:cs="Courier New"/>
-          <w:color w:val="333333"/>
-          <w:sz w:val="23"/>
-          <w:szCs w:val="23"/>
-        </w:rPr>
-        <w:t xml:space="preserve"> com.github.vitalliuss.helloci.AppTest.testShouldBeFailed(AppTest.java:21)</w:t>
-      </w:r>
-    </w:p>
-    <w:p>
-      <w:pPr>
-        <w:tabs>
-          <w:tab w:val="left" w:pos="916"/>
-          <w:tab w:val="left" w:pos="1832"/>
-          <w:tab w:val="left" w:pos="2748"/>
-          <w:tab w:val="left" w:pos="3664"/>
-          <w:tab w:val="left" w:pos="4580"/>
-          <w:tab w:val="left" w:pos="5496"/>
-          <w:tab w:val="left" w:pos="6412"/>
-          <w:tab w:val="left" w:pos="7328"/>
-          <w:tab w:val="left" w:pos="8244"/>
-          <w:tab w:val="left" w:pos="9160"/>
-          <w:tab w:val="left" w:pos="10076"/>
-          <w:tab w:val="left" w:pos="10992"/>
-          <w:tab w:val="left" w:pos="11908"/>
-          <w:tab w:val="left" w:pos="12824"/>
-          <w:tab w:val="left" w:pos="13740"/>
-          <w:tab w:val="left" w:pos="14656"/>
-        </w:tabs>
-        <w:spacing w:after="0" w:line="240" w:lineRule="auto"/>
-        <w:rPr>
-          <w:rFonts w:ascii="Courier New" w:eastAsia="Times New Roman" w:hAnsi="Courier New" w:cs="Courier New"/>
-          <w:color w:val="333333"/>
-          <w:sz w:val="23"/>
-          <w:szCs w:val="23"/>
-        </w:rPr>
-      </w:pPr>
-    </w:p>
-    <w:p>
-      <w:pPr>
-        <w:tabs>
-          <w:tab w:val="left" w:pos="916"/>
-          <w:tab w:val="left" w:pos="1832"/>
-          <w:tab w:val="left" w:pos="2748"/>
-          <w:tab w:val="left" w:pos="3664"/>
-          <w:tab w:val="left" w:pos="4580"/>
-          <w:tab w:val="left" w:pos="5496"/>
-          <w:tab w:val="left" w:pos="6412"/>
-          <w:tab w:val="left" w:pos="7328"/>
-          <w:tab w:val="left" w:pos="8244"/>
-          <w:tab w:val="left" w:pos="9160"/>
-          <w:tab w:val="left" w:pos="10076"/>
-          <w:tab w:val="left" w:pos="10992"/>
-          <w:tab w:val="left" w:pos="11908"/>
-          <w:tab w:val="left" w:pos="12824"/>
-          <w:tab w:val="left" w:pos="13740"/>
-          <w:tab w:val="left" w:pos="14656"/>
-        </w:tabs>
-        <w:spacing w:after="0" w:line="240" w:lineRule="auto"/>
-        <w:rPr>
-          <w:rFonts w:ascii="Courier New" w:eastAsia="Times New Roman" w:hAnsi="Courier New" w:cs="Courier New"/>
-          <w:color w:val="333333"/>
-          <w:sz w:val="23"/>
-          <w:szCs w:val="23"/>
-        </w:rPr>
-      </w:pPr>
-    </w:p>
-    <w:p>
-      <w:pPr>
-        <w:tabs>
-          <w:tab w:val="left" w:pos="916"/>
-          <w:tab w:val="left" w:pos="1832"/>
-          <w:tab w:val="left" w:pos="2748"/>
-          <w:tab w:val="left" w:pos="3664"/>
-          <w:tab w:val="left" w:pos="4580"/>
-          <w:tab w:val="left" w:pos="5496"/>
-          <w:tab w:val="left" w:pos="6412"/>
-          <w:tab w:val="left" w:pos="7328"/>
-          <w:tab w:val="left" w:pos="8244"/>
-          <w:tab w:val="left" w:pos="9160"/>
-          <w:tab w:val="left" w:pos="10076"/>
-          <w:tab w:val="left" w:pos="10992"/>
-          <w:tab w:val="left" w:pos="11908"/>
-          <w:tab w:val="left" w:pos="12824"/>
-          <w:tab w:val="left" w:pos="13740"/>
-          <w:tab w:val="left" w:pos="14656"/>
-        </w:tabs>
-        <w:spacing w:after="0" w:line="240" w:lineRule="auto"/>
-        <w:rPr>
-          <w:rFonts w:ascii="Courier New" w:eastAsia="Times New Roman" w:hAnsi="Courier New" w:cs="Courier New"/>
-          <w:color w:val="333333"/>
-          <w:sz w:val="23"/>
-          <w:szCs w:val="23"/>
-        </w:rPr>
-      </w:pPr>
-      <w:proofErr w:type="gramStart"/>
+        <w:t>at com.github.vitalliuss.helloci.AppTest.testShouldBeFailed(AppTest.java:21)</w:t>
+      </w:r>
+    </w:p>
+    <w:p>
+      <w:pPr>
+        <w:tabs>
+          <w:tab w:val="left" w:pos="916"/>
+          <w:tab w:val="left" w:pos="1832"/>
+          <w:tab w:val="left" w:pos="2748"/>
+          <w:tab w:val="left" w:pos="3664"/>
+          <w:tab w:val="left" w:pos="4580"/>
+          <w:tab w:val="left" w:pos="5496"/>
+          <w:tab w:val="left" w:pos="6412"/>
+          <w:tab w:val="left" w:pos="7328"/>
+          <w:tab w:val="left" w:pos="8244"/>
+          <w:tab w:val="left" w:pos="9160"/>
+          <w:tab w:val="left" w:pos="10076"/>
+          <w:tab w:val="left" w:pos="10992"/>
+          <w:tab w:val="left" w:pos="11908"/>
+          <w:tab w:val="left" w:pos="12824"/>
+          <w:tab w:val="left" w:pos="13740"/>
+          <w:tab w:val="left" w:pos="14656"/>
+        </w:tabs>
+        <w:spacing w:after="0" w:line="240" w:lineRule="auto"/>
+        <w:rPr>
+          <w:rFonts w:ascii="Courier New" w:eastAsia="Times New Roman" w:hAnsi="Courier New" w:cs="Courier New"/>
+          <w:color w:val="333333"/>
+          <w:sz w:val="23"/>
+          <w:szCs w:val="23"/>
+        </w:rPr>
+      </w:pPr>
+    </w:p>
+    <w:p>
+      <w:pPr>
+        <w:tabs>
+          <w:tab w:val="left" w:pos="916"/>
+          <w:tab w:val="left" w:pos="1832"/>
+          <w:tab w:val="left" w:pos="2748"/>
+          <w:tab w:val="left" w:pos="3664"/>
+          <w:tab w:val="left" w:pos="4580"/>
+          <w:tab w:val="left" w:pos="5496"/>
+          <w:tab w:val="left" w:pos="6412"/>
+          <w:tab w:val="left" w:pos="7328"/>
+          <w:tab w:val="left" w:pos="8244"/>
+          <w:tab w:val="left" w:pos="9160"/>
+          <w:tab w:val="left" w:pos="10076"/>
+          <w:tab w:val="left" w:pos="10992"/>
+          <w:tab w:val="left" w:pos="11908"/>
+          <w:tab w:val="left" w:pos="12824"/>
+          <w:tab w:val="left" w:pos="13740"/>
+          <w:tab w:val="left" w:pos="14656"/>
+        </w:tabs>
+        <w:spacing w:after="0" w:line="240" w:lineRule="auto"/>
+        <w:rPr>
+          <w:rFonts w:ascii="Courier New" w:eastAsia="Times New Roman" w:hAnsi="Courier New" w:cs="Courier New"/>
+          <w:color w:val="333333"/>
+          <w:sz w:val="23"/>
+          <w:szCs w:val="23"/>
+        </w:rPr>
+      </w:pPr>
+    </w:p>
+    <w:p>
+      <w:pPr>
+        <w:tabs>
+          <w:tab w:val="left" w:pos="916"/>
+          <w:tab w:val="left" w:pos="1832"/>
+          <w:tab w:val="left" w:pos="2748"/>
+          <w:tab w:val="left" w:pos="3664"/>
+          <w:tab w:val="left" w:pos="4580"/>
+          <w:tab w:val="left" w:pos="5496"/>
+          <w:tab w:val="left" w:pos="6412"/>
+          <w:tab w:val="left" w:pos="7328"/>
+          <w:tab w:val="left" w:pos="8244"/>
+          <w:tab w:val="left" w:pos="9160"/>
+          <w:tab w:val="left" w:pos="10076"/>
+          <w:tab w:val="left" w:pos="10992"/>
+          <w:tab w:val="left" w:pos="11908"/>
+          <w:tab w:val="left" w:pos="12824"/>
+          <w:tab w:val="left" w:pos="13740"/>
+          <w:tab w:val="left" w:pos="14656"/>
+        </w:tabs>
+        <w:spacing w:after="0" w:line="240" w:lineRule="auto"/>
+        <w:rPr>
+          <w:rFonts w:ascii="Courier New" w:eastAsia="Times New Roman" w:hAnsi="Courier New" w:cs="Courier New"/>
+          <w:color w:val="333333"/>
+          <w:sz w:val="23"/>
+          <w:szCs w:val="23"/>
+        </w:rPr>
+      </w:pPr>
       <w:r>
         <w:rPr>
           <w:rFonts w:ascii="Courier New" w:eastAsia="Times New Roman" w:hAnsi="Courier New" w:cs="Courier New"/>
@@ -4595,7 +3261,6 @@
         </w:rPr>
         <w:t>Results :</w:t>
       </w:r>
-      <w:proofErr w:type="gramEnd"/>
     </w:p>
     <w:p>
       <w:pPr>
@@ -5315,25 +3980,14 @@
           <w:szCs w:val="23"/>
         </w:rPr>
       </w:pPr>
-      <w:proofErr w:type="gramStart"/>
-      <w:r>
-        <w:rPr>
-          <w:rFonts w:ascii="Courier New" w:eastAsia="Times New Roman" w:hAnsi="Courier New" w:cs="Courier New"/>
-          <w:color w:val="333333"/>
-          <w:sz w:val="23"/>
-          <w:szCs w:val="23"/>
-        </w:rPr>
-        <w:t>channel</w:t>
-      </w:r>
-      <w:proofErr w:type="gramEnd"/>
-      <w:r>
-        <w:rPr>
-          <w:rFonts w:ascii="Courier New" w:eastAsia="Times New Roman" w:hAnsi="Courier New" w:cs="Courier New"/>
-          <w:color w:val="333333"/>
-          <w:sz w:val="23"/>
-          <w:szCs w:val="23"/>
-        </w:rPr>
-        <w:t xml:space="preserve"> stopped</w:t>
+      <w:r>
+        <w:rPr>
+          <w:rFonts w:ascii="Courier New" w:eastAsia="Times New Roman" w:hAnsi="Courier New" w:cs="Courier New"/>
+          <w:color w:val="333333"/>
+          <w:sz w:val="23"/>
+          <w:szCs w:val="23"/>
+        </w:rPr>
+        <w:t>channel stopped</w:t>
       </w:r>
     </w:p>
     <w:p>
@@ -5373,6 +4027,112 @@
         </w:rPr>
         <w:lastRenderedPageBreak/>
         <w:t>Finished: UNSTABLE</w:t>
+      </w:r>
+    </w:p>
+    <w:p>
+      <w:pPr>
+        <w:tabs>
+          <w:tab w:val="left" w:pos="916"/>
+          <w:tab w:val="left" w:pos="1832"/>
+          <w:tab w:val="left" w:pos="2748"/>
+          <w:tab w:val="left" w:pos="3664"/>
+          <w:tab w:val="left" w:pos="4580"/>
+          <w:tab w:val="left" w:pos="5496"/>
+          <w:tab w:val="left" w:pos="6412"/>
+          <w:tab w:val="left" w:pos="7328"/>
+          <w:tab w:val="left" w:pos="8244"/>
+          <w:tab w:val="left" w:pos="9160"/>
+          <w:tab w:val="left" w:pos="10076"/>
+          <w:tab w:val="left" w:pos="10992"/>
+          <w:tab w:val="left" w:pos="11908"/>
+          <w:tab w:val="left" w:pos="12824"/>
+          <w:tab w:val="left" w:pos="13740"/>
+          <w:tab w:val="left" w:pos="14656"/>
+        </w:tabs>
+        <w:spacing w:after="0" w:line="240" w:lineRule="auto"/>
+        <w:rPr>
+          <w:rFonts w:ascii="Courier New" w:eastAsia="Times New Roman" w:hAnsi="Courier New" w:cs="Courier New"/>
+          <w:color w:val="333333"/>
+          <w:sz w:val="23"/>
+          <w:szCs w:val="23"/>
+        </w:rPr>
+      </w:pPr>
+    </w:p>
+    <w:p>
+      <w:pPr>
+        <w:pStyle w:val="Heading1"/>
+        <w:rPr>
+          <w:rFonts w:eastAsia="Times New Roman"/>
+        </w:rPr>
+      </w:pPr>
+      <w:r>
+        <w:rPr>
+          <w:rFonts w:eastAsia="Times New Roman"/>
+        </w:rPr>
+        <w:t>backUp</w:t>
+      </w:r>
+    </w:p>
+    <w:p>
+      <w:pPr>
+        <w:spacing w:after="0" w:line="336" w:lineRule="atLeast"/>
+        <w:rPr>
+          <w:rFonts w:ascii="Helvetica" w:eastAsia="Times New Roman" w:hAnsi="Helvetica" w:cs="Helvetica"/>
+          <w:color w:val="333333"/>
+          <w:sz w:val="23"/>
+          <w:szCs w:val="23"/>
+        </w:rPr>
+      </w:pPr>
+      <w:r>
+        <w:rPr>
+          <w:rFonts w:ascii="Helvetica" w:eastAsia="Times New Roman" w:hAnsi="Helvetica" w:cs="Helvetica"/>
+          <w:color w:val="333333"/>
+          <w:sz w:val="23"/>
+          <w:szCs w:val="23"/>
+        </w:rPr>
+        <w:t>back up created</w:t>
+      </w:r>
+      <w:bookmarkStart w:id="0" w:name="_GoBack"/>
+      <w:bookmarkEnd w:id="0"/>
+      <w:r>
+        <w:rPr>
+          <w:rFonts w:ascii="Helvetica" w:eastAsia="Times New Roman" w:hAnsi="Helvetica" w:cs="Helvetica"/>
+          <w:color w:val="333333"/>
+          <w:sz w:val="23"/>
+          <w:szCs w:val="23"/>
+        </w:rPr>
+        <w:br/>
+      </w:r>
+      <w:r>
+        <w:rPr>
+          <w:rFonts w:ascii="Helvetica" w:eastAsia="Times New Roman" w:hAnsi="Helvetica" w:cs="Helvetica"/>
+          <w:color w:val="333333"/>
+          <w:sz w:val="23"/>
+          <w:szCs w:val="23"/>
+        </w:rPr>
+        <w:pict>
+          <v:shapetype id="_x0000_t75" coordsize="21600,21600" o:spt="75" o:preferrelative="t" path="m@4@5l@4@11@9@11@9@5xe" filled="f" stroked="f">
+            <v:stroke joinstyle="miter"/>
+            <v:formulas>
+              <v:f eqn="if lineDrawn pixelLineWidth 0"/>
+              <v:f eqn="sum @0 1 0"/>
+              <v:f eqn="sum 0 0 @1"/>
+              <v:f eqn="prod @2 1 2"/>
+              <v:f eqn="prod @3 21600 pixelWidth"/>
+              <v:f eqn="prod @3 21600 pixelHeight"/>
+              <v:f eqn="sum @0 0 1"/>
+              <v:f eqn="prod @6 1 2"/>
+              <v:f eqn="prod @7 21600 pixelWidth"/>
+              <v:f eqn="sum @8 21600 0"/>
+              <v:f eqn="prod @7 21600 pixelHeight"/>
+              <v:f eqn="sum @10 21600 0"/>
+            </v:formulas>
+            <v:path o:extrusionok="f" gradientshapeok="t" o:connecttype="rect"/>
+            <o:lock v:ext="edit" aspectratio="t"/>
+          </v:shapetype>
+          <v:shape id="_x0000_i1025" type="#_x0000_t75" style="width:468pt;height:218.25pt">
+            <v:imagedata r:id="rId19" o:title="backup"/>
+          </v:shape>
+        </w:pict>
       </w:r>
     </w:p>
     <w:p/>
@@ -5736,15 +4496,6 @@
   </w:num>
   <w:num w:numId="3">
     <w:abstractNumId w:val="1"/>
-    <w:lvlOverride w:ilvl="0"/>
-    <w:lvlOverride w:ilvl="1"/>
-    <w:lvlOverride w:ilvl="2"/>
-    <w:lvlOverride w:ilvl="3"/>
-    <w:lvlOverride w:ilvl="4"/>
-    <w:lvlOverride w:ilvl="5"/>
-    <w:lvlOverride w:ilvl="6"/>
-    <w:lvlOverride w:ilvl="7"/>
-    <w:lvlOverride w:ilvl="8"/>
   </w:num>
 </w:numbering>
 </file>
@@ -6143,6 +4894,27 @@
     <w:name w:val="Normal"/>
     <w:qFormat/>
   </w:style>
+  <w:style w:type="paragraph" w:styleId="Heading1">
+    <w:name w:val="heading 1"/>
+    <w:basedOn w:val="Normal"/>
+    <w:next w:val="Normal"/>
+    <w:link w:val="Heading1Char"/>
+    <w:uiPriority w:val="9"/>
+    <w:qFormat/>
+    <w:rsid w:val="00152821"/>
+    <w:pPr>
+      <w:keepNext/>
+      <w:keepLines/>
+      <w:spacing w:before="240" w:after="0"/>
+      <w:outlineLvl w:val="0"/>
+    </w:pPr>
+    <w:rPr>
+      <w:rFonts w:asciiTheme="majorHAnsi" w:eastAsiaTheme="majorEastAsia" w:hAnsiTheme="majorHAnsi" w:cstheme="majorBidi"/>
+      <w:color w:val="2E74B5" w:themeColor="accent1" w:themeShade="BF"/>
+      <w:sz w:val="32"/>
+      <w:szCs w:val="32"/>
+    </w:rPr>
+  </w:style>
   <w:style w:type="character" w:default="1" w:styleId="DefaultParagraphFont">
     <w:name w:val="Default Paragraph Font"/>
     <w:uiPriority w:val="1"/>
@@ -6281,6 +5053,19 @@
     <w:name w:val="error-inline"/>
     <w:basedOn w:val="DefaultParagraphFont"/>
     <w:rsid w:val="005A3A8A"/>
+  </w:style>
+  <w:style w:type="character" w:customStyle="1" w:styleId="Heading1Char">
+    <w:name w:val="Heading 1 Char"/>
+    <w:basedOn w:val="DefaultParagraphFont"/>
+    <w:link w:val="Heading1"/>
+    <w:uiPriority w:val="9"/>
+    <w:rsid w:val="00152821"/>
+    <w:rPr>
+      <w:rFonts w:asciiTheme="majorHAnsi" w:eastAsiaTheme="majorEastAsia" w:hAnsiTheme="majorHAnsi" w:cstheme="majorBidi"/>
+      <w:color w:val="2E74B5" w:themeColor="accent1" w:themeShade="BF"/>
+      <w:sz w:val="32"/>
+      <w:szCs w:val="32"/>
+    </w:rPr>
   </w:style>
 </w:styles>
 </file>

</xml_diff>